<commit_message>
Update Report and LSTM code
</commit_message>
<xml_diff>
--- a/Report/Modelo_relatorio_projeto_ESTG.docx
+++ b/Report/Modelo_relatorio_projeto_ESTG.docx
@@ -247,21 +247,7 @@
           <w:sz w:val="28"/>
           <w:szCs w:val="28"/>
         </w:rPr>
-        <w:t xml:space="preserve">João Pedro Quintela de Castro, </w:t>
-      </w:r>
-      <w:r>
-        <w:rPr>
-          <w:sz w:val="28"/>
-          <w:szCs w:val="28"/>
-        </w:rPr>
-        <w:t>nº 2</w:t>
-      </w:r>
-      <w:r>
-        <w:rPr>
-          <w:sz w:val="28"/>
-          <w:szCs w:val="28"/>
-        </w:rPr>
-        <w:t xml:space="preserve">201781 </w:t>
+        <w:t xml:space="preserve">João Pedro Quintela de Castro, nº 2201781 </w:t>
       </w:r>
     </w:p>
     <w:p>
@@ -742,7 +728,7 @@
         </w:numPr>
         <w:ind w:left="360"/>
       </w:pPr>
-      <w:bookmarkStart w:id="4" w:name="_Toc95473518"/>
+      <w:bookmarkStart w:id="4" w:name="_Toc162262857"/>
       <w:r>
         <w:lastRenderedPageBreak/>
         <w:t>Dedicatória</w:t>
@@ -911,7 +897,7 @@
         <w:ind w:left="360"/>
       </w:pPr>
       <w:bookmarkStart w:id="5" w:name="_Toc530601443"/>
-      <w:bookmarkStart w:id="6" w:name="_Toc95473519"/>
+      <w:bookmarkStart w:id="6" w:name="_Toc162262858"/>
       <w:r>
         <w:lastRenderedPageBreak/>
         <w:t>Agradecimentos</w:t>
@@ -958,7 +944,7 @@
       <w:bookmarkStart w:id="7" w:name="_Toc357152316"/>
       <w:bookmarkStart w:id="8" w:name="_Toc357154523"/>
       <w:bookmarkStart w:id="9" w:name="_Toc530601444"/>
-      <w:bookmarkStart w:id="10" w:name="_Toc95473520"/>
+      <w:bookmarkStart w:id="10" w:name="_Toc162262859"/>
       <w:r>
         <w:lastRenderedPageBreak/>
         <w:t>Resumo</w:t>
@@ -1069,10 +1055,7 @@
         <w:t xml:space="preserve"> </w:t>
       </w:r>
       <w:r>
-        <w:t>máximo 6 palavras</w:t>
-      </w:r>
-      <w:r>
-        <w:t xml:space="preserve"> separadas por “,”</w:t>
+        <w:t xml:space="preserve">Inteligência Artificial, Redes Neuronais, LSTM, RNN, Condução, Classificação </w:t>
       </w:r>
     </w:p>
     <w:p>
@@ -1083,18 +1066,13 @@
           <w:numId w:val="0"/>
         </w:numPr>
         <w:ind w:left="360"/>
-        <w:rPr>
-          <w:lang w:val="en-GB"/>
-        </w:rPr>
       </w:pPr>
       <w:bookmarkStart w:id="11" w:name="_Toc357152317"/>
       <w:bookmarkStart w:id="12" w:name="_Toc357154524"/>
       <w:bookmarkStart w:id="13" w:name="_Toc530601445"/>
-      <w:bookmarkStart w:id="14" w:name="_Toc95473521"/>
-      <w:r>
-        <w:rPr>
-          <w:lang w:val="en-GB"/>
-        </w:rPr>
+      <w:bookmarkStart w:id="14" w:name="_Toc162262860"/>
+      <w:proofErr w:type="spellStart"/>
+      <w:r>
         <w:lastRenderedPageBreak/>
         <w:t>Abstract</w:t>
       </w:r>
@@ -1102,10 +1080,8 @@
       <w:bookmarkEnd w:id="12"/>
       <w:bookmarkEnd w:id="13"/>
       <w:bookmarkEnd w:id="14"/>
-      <w:r>
-        <w:rPr>
-          <w:lang w:val="en-GB"/>
-        </w:rPr>
+      <w:proofErr w:type="spellEnd"/>
+      <w:r>
         <w:t xml:space="preserve"> </w:t>
       </w:r>
     </w:p>
@@ -1145,21 +1121,7 @@
         <w:rPr>
           <w:lang w:val="en-GB"/>
         </w:rPr>
-        <w:t xml:space="preserve">The abstract should always start in an odd page. If the length is a multiple of two, the text should be adjusted </w:t>
-      </w:r>
-      <w:proofErr w:type="gramStart"/>
-      <w:r>
-        <w:rPr>
-          <w:lang w:val="en-GB"/>
-        </w:rPr>
-        <w:t>in order to</w:t>
-      </w:r>
-      <w:proofErr w:type="gramEnd"/>
-      <w:r>
-        <w:rPr>
-          <w:lang w:val="en-GB"/>
-        </w:rPr>
-        <w:t xml:space="preserve"> the next section start also in an odd page. The abstract should end with a list of keywords.</w:t>
+        <w:t>The abstract should always start in an odd page. If the length is a multiple of two, the text should be adjusted in order to the next section start also in an odd page. The abstract should end with a list of keywords.</w:t>
       </w:r>
     </w:p>
     <w:p>
@@ -1259,13 +1221,7 @@
         <w:rPr>
           <w:lang w:val="en-US"/>
         </w:rPr>
-        <w:t xml:space="preserve">maximum of 6 words separated by </w:t>
-      </w:r>
-      <w:r>
-        <w:rPr>
-          <w:lang w:val="en-US"/>
-        </w:rPr>
-        <w:t>“,”</w:t>
+        <w:t>Artificial Intelligence, Neural Networks, LSTM, RNN, Driving, Classification</w:t>
       </w:r>
     </w:p>
     <w:p>
@@ -1300,29 +1256,6 @@
           <w:rFonts w:cs="Times New Roman"/>
         </w:rPr>
         <w:t xml:space="preserve"> </w:t>
-      </w:r>
-    </w:p>
-    <w:p>
-      <w:r>
-        <w:t xml:space="preserve">Trata-se de um elemento </w:t>
-      </w:r>
-      <w:r>
-        <w:rPr>
-          <w:b/>
-        </w:rPr>
-        <w:t>obrigatório</w:t>
-      </w:r>
-      <w:r>
-        <w:t>.</w:t>
-      </w:r>
-      <w:r>
-        <w:t xml:space="preserve"> Nota: </w:t>
-      </w:r>
-      <w:r>
-        <w:rPr>
-          <w:b/>
-        </w:rPr>
-        <w:t>o índice nunca figura do índice.</w:t>
       </w:r>
     </w:p>
     <w:p>
@@ -1333,9 +1266,9 @@
           <w:b w:val="0"/>
           <w:bCs w:val="0"/>
           <w:noProof/>
-          <w:sz w:val="22"/>
-          <w:szCs w:val="22"/>
+          <w:kern w:val="2"/>
           <w:lang w:eastAsia="pt-PT"/>
+          <w14:ligatures w14:val="standardContextual"/>
         </w:rPr>
       </w:pPr>
       <w:r>
@@ -1362,7 +1295,7 @@
         </w:rPr>
         <w:fldChar w:fldCharType="separate"/>
       </w:r>
-      <w:hyperlink w:anchor="_Toc95473518" w:history="1">
+      <w:hyperlink w:anchor="_Toc162262857" w:history="1">
         <w:r>
           <w:rPr>
             <w:rStyle w:val="Hiperligao"/>
@@ -1389,7 +1322,7 @@
             <w:noProof/>
             <w:webHidden/>
           </w:rPr>
-          <w:instrText xml:space="preserve"> PAGEREF _Toc95473518 \h </w:instrText>
+          <w:instrText xml:space="preserve"> PAGEREF _Toc162262857 \h </w:instrText>
         </w:r>
         <w:r>
           <w:rPr>
@@ -1428,12 +1361,12 @@
           <w:b w:val="0"/>
           <w:bCs w:val="0"/>
           <w:noProof/>
-          <w:sz w:val="22"/>
-          <w:szCs w:val="22"/>
+          <w:kern w:val="2"/>
           <w:lang w:eastAsia="pt-PT"/>
-        </w:rPr>
-      </w:pPr>
-      <w:hyperlink w:anchor="_Toc95473519" w:history="1">
+          <w14:ligatures w14:val="standardContextual"/>
+        </w:rPr>
+      </w:pPr>
+      <w:hyperlink w:anchor="_Toc162262858" w:history="1">
         <w:r>
           <w:rPr>
             <w:rStyle w:val="Hiperligao"/>
@@ -1460,7 +1393,7 @@
             <w:noProof/>
             <w:webHidden/>
           </w:rPr>
-          <w:instrText xml:space="preserve"> PAGEREF _Toc95473519 \h </w:instrText>
+          <w:instrText xml:space="preserve"> PAGEREF _Toc162262858 \h </w:instrText>
         </w:r>
         <w:r>
           <w:rPr>
@@ -1499,12 +1432,12 @@
           <w:b w:val="0"/>
           <w:bCs w:val="0"/>
           <w:noProof/>
-          <w:sz w:val="22"/>
-          <w:szCs w:val="22"/>
+          <w:kern w:val="2"/>
           <w:lang w:eastAsia="pt-PT"/>
-        </w:rPr>
-      </w:pPr>
-      <w:hyperlink w:anchor="_Toc95473520" w:history="1">
+          <w14:ligatures w14:val="standardContextual"/>
+        </w:rPr>
+      </w:pPr>
+      <w:hyperlink w:anchor="_Toc162262859" w:history="1">
         <w:r>
           <w:rPr>
             <w:rStyle w:val="Hiperligao"/>
@@ -1531,7 +1464,7 @@
             <w:noProof/>
             <w:webHidden/>
           </w:rPr>
-          <w:instrText xml:space="preserve"> PAGEREF _Toc95473520 \h </w:instrText>
+          <w:instrText xml:space="preserve"> PAGEREF _Toc162262859 \h </w:instrText>
         </w:r>
         <w:r>
           <w:rPr>
@@ -1570,17 +1503,16 @@
           <w:b w:val="0"/>
           <w:bCs w:val="0"/>
           <w:noProof/>
-          <w:sz w:val="22"/>
-          <w:szCs w:val="22"/>
+          <w:kern w:val="2"/>
           <w:lang w:eastAsia="pt-PT"/>
-        </w:rPr>
-      </w:pPr>
-      <w:hyperlink w:anchor="_Toc95473521" w:history="1">
+          <w14:ligatures w14:val="standardContextual"/>
+        </w:rPr>
+      </w:pPr>
+      <w:hyperlink w:anchor="_Toc162262860" w:history="1">
         <w:r>
           <w:rPr>
             <w:rStyle w:val="Hiperligao"/>
             <w:noProof/>
-            <w:lang w:val="en-GB"/>
           </w:rPr>
           <w:t>Abstract</w:t>
         </w:r>
@@ -1603,7 +1535,7 @@
             <w:noProof/>
             <w:webHidden/>
           </w:rPr>
-          <w:instrText xml:space="preserve"> PAGEREF _Toc95473521 \h </w:instrText>
+          <w:instrText xml:space="preserve"> PAGEREF _Toc162262860 \h </w:instrText>
         </w:r>
         <w:r>
           <w:rPr>
@@ -1642,12 +1574,12 @@
           <w:b w:val="0"/>
           <w:bCs w:val="0"/>
           <w:noProof/>
-          <w:sz w:val="22"/>
-          <w:szCs w:val="22"/>
+          <w:kern w:val="2"/>
           <w:lang w:eastAsia="pt-PT"/>
-        </w:rPr>
-      </w:pPr>
-      <w:hyperlink w:anchor="_Toc95473522" w:history="1">
+          <w14:ligatures w14:val="standardContextual"/>
+        </w:rPr>
+      </w:pPr>
+      <w:hyperlink w:anchor="_Toc162262861" w:history="1">
         <w:r>
           <w:rPr>
             <w:rStyle w:val="Hiperligao"/>
@@ -1674,7 +1606,7 @@
             <w:noProof/>
             <w:webHidden/>
           </w:rPr>
-          <w:instrText xml:space="preserve"> PAGEREF _Toc95473522 \h </w:instrText>
+          <w:instrText xml:space="preserve"> PAGEREF _Toc162262861 \h </w:instrText>
         </w:r>
         <w:r>
           <w:rPr>
@@ -1713,12 +1645,12 @@
           <w:b w:val="0"/>
           <w:bCs w:val="0"/>
           <w:noProof/>
-          <w:sz w:val="22"/>
-          <w:szCs w:val="22"/>
+          <w:kern w:val="2"/>
           <w:lang w:eastAsia="pt-PT"/>
-        </w:rPr>
-      </w:pPr>
-      <w:hyperlink w:anchor="_Toc95473523" w:history="1">
+          <w14:ligatures w14:val="standardContextual"/>
+        </w:rPr>
+      </w:pPr>
+      <w:hyperlink w:anchor="_Toc162262862" w:history="1">
         <w:r>
           <w:rPr>
             <w:rStyle w:val="Hiperligao"/>
@@ -1745,7 +1677,7 @@
             <w:noProof/>
             <w:webHidden/>
           </w:rPr>
-          <w:instrText xml:space="preserve"> PAGEREF _Toc95473523 \h </w:instrText>
+          <w:instrText xml:space="preserve"> PAGEREF _Toc162262862 \h </w:instrText>
         </w:r>
         <w:r>
           <w:rPr>
@@ -1784,12 +1716,12 @@
           <w:b w:val="0"/>
           <w:bCs w:val="0"/>
           <w:noProof/>
-          <w:sz w:val="22"/>
-          <w:szCs w:val="22"/>
+          <w:kern w:val="2"/>
           <w:lang w:eastAsia="pt-PT"/>
-        </w:rPr>
-      </w:pPr>
-      <w:hyperlink w:anchor="_Toc95473524" w:history="1">
+          <w14:ligatures w14:val="standardContextual"/>
+        </w:rPr>
+      </w:pPr>
+      <w:hyperlink w:anchor="_Toc162262863" w:history="1">
         <w:r>
           <w:rPr>
             <w:rStyle w:val="Hiperligao"/>
@@ -1816,7 +1748,7 @@
             <w:noProof/>
             <w:webHidden/>
           </w:rPr>
-          <w:instrText xml:space="preserve"> PAGEREF _Toc95473524 \h </w:instrText>
+          <w:instrText xml:space="preserve"> PAGEREF _Toc162262863 \h </w:instrText>
         </w:r>
         <w:r>
           <w:rPr>
@@ -1858,12 +1790,12 @@
           <w:b w:val="0"/>
           <w:bCs w:val="0"/>
           <w:noProof/>
-          <w:sz w:val="22"/>
-          <w:szCs w:val="22"/>
+          <w:kern w:val="2"/>
           <w:lang w:eastAsia="pt-PT"/>
-        </w:rPr>
-      </w:pPr>
-      <w:hyperlink w:anchor="_Toc95473525" w:history="1">
+          <w14:ligatures w14:val="standardContextual"/>
+        </w:rPr>
+      </w:pPr>
+      <w:hyperlink w:anchor="_Toc162262864" w:history="1">
         <w:r>
           <w:rPr>
             <w:rStyle w:val="Hiperligao"/>
@@ -1883,9 +1815,9 @@
             <w:b w:val="0"/>
             <w:bCs w:val="0"/>
             <w:noProof/>
-            <w:sz w:val="22"/>
-            <w:szCs w:val="22"/>
+            <w:kern w:val="2"/>
             <w:lang w:eastAsia="pt-PT"/>
+            <w14:ligatures w14:val="standardContextual"/>
           </w:rPr>
           <w:tab/>
         </w:r>
@@ -1915,7 +1847,7 @@
             <w:noProof/>
             <w:webHidden/>
           </w:rPr>
-          <w:instrText xml:space="preserve"> PAGEREF _Toc95473525 \h </w:instrText>
+          <w:instrText xml:space="preserve"> PAGEREF _Toc162262864 \h </w:instrText>
         </w:r>
         <w:r>
           <w:rPr>
@@ -1957,12 +1889,12 @@
           <w:b w:val="0"/>
           <w:bCs w:val="0"/>
           <w:noProof/>
-          <w:sz w:val="22"/>
-          <w:szCs w:val="22"/>
+          <w:kern w:val="2"/>
           <w:lang w:eastAsia="pt-PT"/>
-        </w:rPr>
-      </w:pPr>
-      <w:hyperlink w:anchor="_Toc95473526" w:history="1">
+          <w14:ligatures w14:val="standardContextual"/>
+        </w:rPr>
+      </w:pPr>
+      <w:hyperlink w:anchor="_Toc162262865" w:history="1">
         <w:r>
           <w:rPr>
             <w:rStyle w:val="Hiperligao"/>
@@ -1982,9 +1914,9 @@
             <w:b w:val="0"/>
             <w:bCs w:val="0"/>
             <w:noProof/>
-            <w:sz w:val="22"/>
-            <w:szCs w:val="22"/>
+            <w:kern w:val="2"/>
             <w:lang w:eastAsia="pt-PT"/>
+            <w14:ligatures w14:val="standardContextual"/>
           </w:rPr>
           <w:tab/>
         </w:r>
@@ -1993,7 +1925,7 @@
             <w:rStyle w:val="Hiperligao"/>
             <w:noProof/>
           </w:rPr>
-          <w:t>Título do capítulo</w:t>
+          <w:t>Metodologia</w:t>
         </w:r>
         <w:r>
           <w:rPr>
@@ -2014,7 +1946,7 @@
             <w:noProof/>
             <w:webHidden/>
           </w:rPr>
-          <w:instrText xml:space="preserve"> PAGEREF _Toc95473526 \h </w:instrText>
+          <w:instrText xml:space="preserve"> PAGEREF _Toc162262865 \h </w:instrText>
         </w:r>
         <w:r>
           <w:rPr>
@@ -2057,12 +1989,13 @@
           <w:b w:val="0"/>
           <w:bCs w:val="0"/>
           <w:noProof/>
-          <w:sz w:val="22"/>
-          <w:szCs w:val="22"/>
+          <w:kern w:val="2"/>
+          <w:szCs w:val="24"/>
           <w:lang w:eastAsia="pt-PT"/>
-        </w:rPr>
-      </w:pPr>
-      <w:hyperlink w:anchor="_Toc95473527" w:history="1">
+          <w14:ligatures w14:val="standardContextual"/>
+        </w:rPr>
+      </w:pPr>
+      <w:hyperlink w:anchor="_Toc162262866" w:history="1">
         <w:r>
           <w:rPr>
             <w:rStyle w:val="Hiperligao"/>
@@ -2076,9 +2009,10 @@
             <w:b w:val="0"/>
             <w:bCs w:val="0"/>
             <w:noProof/>
-            <w:sz w:val="22"/>
-            <w:szCs w:val="22"/>
+            <w:kern w:val="2"/>
+            <w:szCs w:val="24"/>
             <w:lang w:eastAsia="pt-PT"/>
+            <w14:ligatures w14:val="standardContextual"/>
           </w:rPr>
           <w:tab/>
         </w:r>
@@ -2087,7 +2021,7 @@
             <w:rStyle w:val="Hiperligao"/>
             <w:noProof/>
           </w:rPr>
-          <w:t>Título da secção</w:t>
+          <w:t>Reuniões</w:t>
         </w:r>
         <w:r>
           <w:rPr>
@@ -2108,7 +2042,7 @@
             <w:noProof/>
             <w:webHidden/>
           </w:rPr>
-          <w:instrText xml:space="preserve"> PAGEREF _Toc95473527 \h </w:instrText>
+          <w:instrText xml:space="preserve"> PAGEREF _Toc162262866 \h </w:instrText>
         </w:r>
         <w:r>
           <w:rPr>
@@ -2128,7 +2062,7 @@
             <w:noProof/>
             <w:webHidden/>
           </w:rPr>
-          <w:t>4</w:t>
+          <w:t>2</w:t>
         </w:r>
         <w:r>
           <w:rPr>
@@ -2151,12 +2085,13 @@
           <w:b w:val="0"/>
           <w:bCs w:val="0"/>
           <w:noProof/>
-          <w:sz w:val="22"/>
-          <w:szCs w:val="22"/>
+          <w:kern w:val="2"/>
+          <w:szCs w:val="24"/>
           <w:lang w:eastAsia="pt-PT"/>
-        </w:rPr>
-      </w:pPr>
-      <w:hyperlink w:anchor="_Toc95473528" w:history="1">
+          <w14:ligatures w14:val="standardContextual"/>
+        </w:rPr>
+      </w:pPr>
+      <w:hyperlink w:anchor="_Toc162262867" w:history="1">
         <w:r>
           <w:rPr>
             <w:rStyle w:val="Hiperligao"/>
@@ -2170,9 +2105,10 @@
             <w:b w:val="0"/>
             <w:bCs w:val="0"/>
             <w:noProof/>
-            <w:sz w:val="22"/>
-            <w:szCs w:val="22"/>
+            <w:kern w:val="2"/>
+            <w:szCs w:val="24"/>
             <w:lang w:eastAsia="pt-PT"/>
+            <w14:ligatures w14:val="standardContextual"/>
           </w:rPr>
           <w:tab/>
         </w:r>
@@ -2181,7 +2117,7 @@
             <w:rStyle w:val="Hiperligao"/>
             <w:noProof/>
           </w:rPr>
-          <w:t>Título da secção</w:t>
+          <w:t>GitHub</w:t>
         </w:r>
         <w:r>
           <w:rPr>
@@ -2202,7 +2138,7 @@
             <w:noProof/>
             <w:webHidden/>
           </w:rPr>
-          <w:instrText xml:space="preserve"> PAGEREF _Toc95473528 \h </w:instrText>
+          <w:instrText xml:space="preserve"> PAGEREF _Toc162262867 \h </w:instrText>
         </w:r>
         <w:r>
           <w:rPr>
@@ -2222,371 +2158,7 @@
             <w:noProof/>
             <w:webHidden/>
           </w:rPr>
-          <w:t>4</w:t>
-        </w:r>
-        <w:r>
-          <w:rPr>
-            <w:noProof/>
-            <w:webHidden/>
-          </w:rPr>
-          <w:fldChar w:fldCharType="end"/>
-        </w:r>
-      </w:hyperlink>
-    </w:p>
-    <w:p>
-      <w:pPr>
-        <w:pStyle w:val="ndice3"/>
-        <w:tabs>
-          <w:tab w:val="left" w:pos="1440"/>
-          <w:tab w:val="right" w:leader="dot" w:pos="8777"/>
-        </w:tabs>
-        <w:rPr>
-          <w:rFonts w:asciiTheme="minorHAnsi" w:eastAsiaTheme="minorEastAsia" w:hAnsiTheme="minorHAnsi" w:cstheme="minorBidi"/>
-          <w:noProof/>
-          <w:sz w:val="22"/>
-          <w:szCs w:val="22"/>
-          <w:lang w:eastAsia="pt-PT"/>
-        </w:rPr>
-      </w:pPr>
-      <w:hyperlink w:anchor="_Toc95473529" w:history="1">
-        <w:r>
-          <w:rPr>
-            <w:rStyle w:val="Hiperligao"/>
-            <w:noProof/>
-          </w:rPr>
-          <w:t>2.2.1.</w:t>
-        </w:r>
-        <w:r>
-          <w:rPr>
-            <w:rFonts w:asciiTheme="minorHAnsi" w:eastAsiaTheme="minorEastAsia" w:hAnsiTheme="minorHAnsi" w:cstheme="minorBidi"/>
-            <w:noProof/>
-            <w:sz w:val="22"/>
-            <w:szCs w:val="22"/>
-            <w:lang w:eastAsia="pt-PT"/>
-          </w:rPr>
-          <w:tab/>
-        </w:r>
-        <w:r>
-          <w:rPr>
-            <w:rStyle w:val="Hiperligao"/>
-            <w:noProof/>
-          </w:rPr>
-          <w:t>Título da subsecção</w:t>
-        </w:r>
-        <w:r>
-          <w:rPr>
-            <w:noProof/>
-            <w:webHidden/>
-          </w:rPr>
-          <w:tab/>
-        </w:r>
-        <w:r>
-          <w:rPr>
-            <w:noProof/>
-            <w:webHidden/>
-          </w:rPr>
-          <w:fldChar w:fldCharType="begin"/>
-        </w:r>
-        <w:r>
-          <w:rPr>
-            <w:noProof/>
-            <w:webHidden/>
-          </w:rPr>
-          <w:instrText xml:space="preserve"> PAGEREF _Toc95473529 \h </w:instrText>
-        </w:r>
-        <w:r>
-          <w:rPr>
-            <w:noProof/>
-            <w:webHidden/>
-          </w:rPr>
-        </w:r>
-        <w:r>
-          <w:rPr>
-            <w:noProof/>
-            <w:webHidden/>
-          </w:rPr>
-          <w:fldChar w:fldCharType="separate"/>
-        </w:r>
-        <w:r>
-          <w:rPr>
-            <w:noProof/>
-            <w:webHidden/>
-          </w:rPr>
-          <w:t>5</w:t>
-        </w:r>
-        <w:r>
-          <w:rPr>
-            <w:noProof/>
-            <w:webHidden/>
-          </w:rPr>
-          <w:fldChar w:fldCharType="end"/>
-        </w:r>
-      </w:hyperlink>
-    </w:p>
-    <w:p>
-      <w:pPr>
-        <w:pStyle w:val="ndice3"/>
-        <w:tabs>
-          <w:tab w:val="left" w:pos="1440"/>
-          <w:tab w:val="right" w:leader="dot" w:pos="8777"/>
-        </w:tabs>
-        <w:rPr>
-          <w:rFonts w:asciiTheme="minorHAnsi" w:eastAsiaTheme="minorEastAsia" w:hAnsiTheme="minorHAnsi" w:cstheme="minorBidi"/>
-          <w:noProof/>
-          <w:sz w:val="22"/>
-          <w:szCs w:val="22"/>
-          <w:lang w:eastAsia="pt-PT"/>
-        </w:rPr>
-      </w:pPr>
-      <w:hyperlink w:anchor="_Toc95473530" w:history="1">
-        <w:r>
-          <w:rPr>
-            <w:rStyle w:val="Hiperligao"/>
-            <w:noProof/>
-          </w:rPr>
-          <w:t>2.2.2.</w:t>
-        </w:r>
-        <w:r>
-          <w:rPr>
-            <w:rFonts w:asciiTheme="minorHAnsi" w:eastAsiaTheme="minorEastAsia" w:hAnsiTheme="minorHAnsi" w:cstheme="minorBidi"/>
-            <w:noProof/>
-            <w:sz w:val="22"/>
-            <w:szCs w:val="22"/>
-            <w:lang w:eastAsia="pt-PT"/>
-          </w:rPr>
-          <w:tab/>
-        </w:r>
-        <w:r>
-          <w:rPr>
-            <w:rStyle w:val="Hiperligao"/>
-            <w:noProof/>
-          </w:rPr>
-          <w:t>Título da subsecção</w:t>
-        </w:r>
-        <w:r>
-          <w:rPr>
-            <w:noProof/>
-            <w:webHidden/>
-          </w:rPr>
-          <w:tab/>
-        </w:r>
-        <w:r>
-          <w:rPr>
-            <w:noProof/>
-            <w:webHidden/>
-          </w:rPr>
-          <w:fldChar w:fldCharType="begin"/>
-        </w:r>
-        <w:r>
-          <w:rPr>
-            <w:noProof/>
-            <w:webHidden/>
-          </w:rPr>
-          <w:instrText xml:space="preserve"> PAGEREF _Toc95473530 \h </w:instrText>
-        </w:r>
-        <w:r>
-          <w:rPr>
-            <w:noProof/>
-            <w:webHidden/>
-          </w:rPr>
-        </w:r>
-        <w:r>
-          <w:rPr>
-            <w:noProof/>
-            <w:webHidden/>
-          </w:rPr>
-          <w:fldChar w:fldCharType="separate"/>
-        </w:r>
-        <w:r>
-          <w:rPr>
-            <w:noProof/>
-            <w:webHidden/>
-          </w:rPr>
-          <w:t>5</w:t>
-        </w:r>
-        <w:r>
-          <w:rPr>
-            <w:noProof/>
-            <w:webHidden/>
-          </w:rPr>
-          <w:fldChar w:fldCharType="end"/>
-        </w:r>
-      </w:hyperlink>
-    </w:p>
-    <w:p>
-      <w:pPr>
-        <w:pStyle w:val="ndice3"/>
-        <w:tabs>
-          <w:tab w:val="left" w:pos="1440"/>
-          <w:tab w:val="right" w:leader="dot" w:pos="8777"/>
-        </w:tabs>
-        <w:rPr>
-          <w:rFonts w:asciiTheme="minorHAnsi" w:eastAsiaTheme="minorEastAsia" w:hAnsiTheme="minorHAnsi" w:cstheme="minorBidi"/>
-          <w:noProof/>
-          <w:sz w:val="22"/>
-          <w:szCs w:val="22"/>
-          <w:lang w:eastAsia="pt-PT"/>
-        </w:rPr>
-      </w:pPr>
-      <w:hyperlink w:anchor="_Toc95473531" w:history="1">
-        <w:r>
-          <w:rPr>
-            <w:rStyle w:val="Hiperligao"/>
-            <w:noProof/>
-          </w:rPr>
-          <w:t>2.2.3.</w:t>
-        </w:r>
-        <w:r>
-          <w:rPr>
-            <w:rFonts w:asciiTheme="minorHAnsi" w:eastAsiaTheme="minorEastAsia" w:hAnsiTheme="minorHAnsi" w:cstheme="minorBidi"/>
-            <w:noProof/>
-            <w:sz w:val="22"/>
-            <w:szCs w:val="22"/>
-            <w:lang w:eastAsia="pt-PT"/>
-          </w:rPr>
-          <w:tab/>
-        </w:r>
-        <w:r>
-          <w:rPr>
-            <w:rStyle w:val="Hiperligao"/>
-            <w:noProof/>
-          </w:rPr>
-          <w:t>Título da subsecção</w:t>
-        </w:r>
-        <w:r>
-          <w:rPr>
-            <w:noProof/>
-            <w:webHidden/>
-          </w:rPr>
-          <w:tab/>
-        </w:r>
-        <w:r>
-          <w:rPr>
-            <w:noProof/>
-            <w:webHidden/>
-          </w:rPr>
-          <w:fldChar w:fldCharType="begin"/>
-        </w:r>
-        <w:r>
-          <w:rPr>
-            <w:noProof/>
-            <w:webHidden/>
-          </w:rPr>
-          <w:instrText xml:space="preserve"> PAGEREF _Toc95473531 \h </w:instrText>
-        </w:r>
-        <w:r>
-          <w:rPr>
-            <w:noProof/>
-            <w:webHidden/>
-          </w:rPr>
-        </w:r>
-        <w:r>
-          <w:rPr>
-            <w:noProof/>
-            <w:webHidden/>
-          </w:rPr>
-          <w:fldChar w:fldCharType="separate"/>
-        </w:r>
-        <w:r>
-          <w:rPr>
-            <w:noProof/>
-            <w:webHidden/>
-          </w:rPr>
-          <w:t>5</w:t>
-        </w:r>
-        <w:r>
-          <w:rPr>
-            <w:noProof/>
-            <w:webHidden/>
-          </w:rPr>
-          <w:fldChar w:fldCharType="end"/>
-        </w:r>
-      </w:hyperlink>
-    </w:p>
-    <w:p>
-      <w:pPr>
-        <w:pStyle w:val="ndice2"/>
-        <w:tabs>
-          <w:tab w:val="left" w:pos="1200"/>
-          <w:tab w:val="right" w:leader="dot" w:pos="8777"/>
-        </w:tabs>
-        <w:rPr>
-          <w:rFonts w:asciiTheme="minorHAnsi" w:eastAsiaTheme="minorEastAsia" w:hAnsiTheme="minorHAnsi" w:cstheme="minorBidi"/>
-          <w:b w:val="0"/>
-          <w:bCs w:val="0"/>
-          <w:noProof/>
-          <w:sz w:val="22"/>
-          <w:szCs w:val="22"/>
-          <w:lang w:eastAsia="pt-PT"/>
-        </w:rPr>
-      </w:pPr>
-      <w:hyperlink w:anchor="_Toc95473532" w:history="1">
-        <w:r>
-          <w:rPr>
-            <w:rStyle w:val="Hiperligao"/>
-            <w:noProof/>
-          </w:rPr>
-          <w:t>2.3.</w:t>
-        </w:r>
-        <w:r>
-          <w:rPr>
-            <w:rFonts w:asciiTheme="minorHAnsi" w:eastAsiaTheme="minorEastAsia" w:hAnsiTheme="minorHAnsi" w:cstheme="minorBidi"/>
-            <w:b w:val="0"/>
-            <w:bCs w:val="0"/>
-            <w:noProof/>
-            <w:sz w:val="22"/>
-            <w:szCs w:val="22"/>
-            <w:lang w:eastAsia="pt-PT"/>
-          </w:rPr>
-          <w:tab/>
-        </w:r>
-        <w:r>
-          <w:rPr>
-            <w:rStyle w:val="Hiperligao"/>
-            <w:noProof/>
-          </w:rPr>
-          <w:t>Título da secção</w:t>
-        </w:r>
-        <w:r>
-          <w:rPr>
-            <w:noProof/>
-            <w:webHidden/>
-          </w:rPr>
-          <w:tab/>
-        </w:r>
-        <w:r>
-          <w:rPr>
-            <w:noProof/>
-            <w:webHidden/>
-          </w:rPr>
-          <w:fldChar w:fldCharType="begin"/>
-        </w:r>
-        <w:r>
-          <w:rPr>
-            <w:noProof/>
-            <w:webHidden/>
-          </w:rPr>
-          <w:instrText xml:space="preserve"> PAGEREF _Toc95473532 \h </w:instrText>
-        </w:r>
-        <w:r>
-          <w:rPr>
-            <w:noProof/>
-            <w:webHidden/>
-          </w:rPr>
-        </w:r>
-        <w:r>
-          <w:rPr>
-            <w:noProof/>
-            <w:webHidden/>
-          </w:rPr>
-          <w:fldChar w:fldCharType="separate"/>
-        </w:r>
-        <w:r>
-          <w:rPr>
-            <w:noProof/>
-            <w:webHidden/>
-          </w:rPr>
-          <w:t>5</w:t>
+          <w:t>2</w:t>
         </w:r>
         <w:r>
           <w:rPr>
@@ -2608,12 +2180,12 @@
           <w:b w:val="0"/>
           <w:bCs w:val="0"/>
           <w:noProof/>
-          <w:sz w:val="22"/>
-          <w:szCs w:val="22"/>
+          <w:kern w:val="2"/>
           <w:lang w:eastAsia="pt-PT"/>
-        </w:rPr>
-      </w:pPr>
-      <w:hyperlink w:anchor="_Toc95473533" w:history="1">
+          <w14:ligatures w14:val="standardContextual"/>
+        </w:rPr>
+      </w:pPr>
+      <w:hyperlink w:anchor="_Toc162262868" w:history="1">
         <w:r>
           <w:rPr>
             <w:rStyle w:val="Hiperligao"/>
@@ -2633,9 +2205,9 @@
             <w:b w:val="0"/>
             <w:bCs w:val="0"/>
             <w:noProof/>
-            <w:sz w:val="22"/>
-            <w:szCs w:val="22"/>
+            <w:kern w:val="2"/>
             <w:lang w:eastAsia="pt-PT"/>
+            <w14:ligatures w14:val="standardContextual"/>
           </w:rPr>
           <w:tab/>
         </w:r>
@@ -2644,7 +2216,7 @@
             <w:rStyle w:val="Hiperligao"/>
             <w:noProof/>
           </w:rPr>
-          <w:t>Título do capítulo</w:t>
+          <w:t>Inteligência Artificial</w:t>
         </w:r>
         <w:r>
           <w:rPr>
@@ -2665,7 +2237,571 @@
             <w:noProof/>
             <w:webHidden/>
           </w:rPr>
-          <w:instrText xml:space="preserve"> PAGEREF _Toc95473533 \h </w:instrText>
+          <w:instrText xml:space="preserve"> PAGEREF _Toc162262868 \h </w:instrText>
+        </w:r>
+        <w:r>
+          <w:rPr>
+            <w:noProof/>
+            <w:webHidden/>
+          </w:rPr>
+        </w:r>
+        <w:r>
+          <w:rPr>
+            <w:noProof/>
+            <w:webHidden/>
+          </w:rPr>
+          <w:fldChar w:fldCharType="separate"/>
+        </w:r>
+        <w:r>
+          <w:rPr>
+            <w:noProof/>
+            <w:webHidden/>
+          </w:rPr>
+          <w:t>3</w:t>
+        </w:r>
+        <w:r>
+          <w:rPr>
+            <w:noProof/>
+            <w:webHidden/>
+          </w:rPr>
+          <w:fldChar w:fldCharType="end"/>
+        </w:r>
+      </w:hyperlink>
+    </w:p>
+    <w:p>
+      <w:pPr>
+        <w:pStyle w:val="ndice2"/>
+        <w:tabs>
+          <w:tab w:val="left" w:pos="1200"/>
+          <w:tab w:val="right" w:leader="dot" w:pos="8777"/>
+        </w:tabs>
+        <w:rPr>
+          <w:rFonts w:asciiTheme="minorHAnsi" w:eastAsiaTheme="minorEastAsia" w:hAnsiTheme="minorHAnsi" w:cstheme="minorBidi"/>
+          <w:b w:val="0"/>
+          <w:bCs w:val="0"/>
+          <w:noProof/>
+          <w:kern w:val="2"/>
+          <w:szCs w:val="24"/>
+          <w:lang w:eastAsia="pt-PT"/>
+          <w14:ligatures w14:val="standardContextual"/>
+        </w:rPr>
+      </w:pPr>
+      <w:hyperlink w:anchor="_Toc162262869" w:history="1">
+        <w:r>
+          <w:rPr>
+            <w:rStyle w:val="Hiperligao"/>
+            <w:noProof/>
+          </w:rPr>
+          <w:t>3.1.</w:t>
+        </w:r>
+        <w:r>
+          <w:rPr>
+            <w:rFonts w:asciiTheme="minorHAnsi" w:eastAsiaTheme="minorEastAsia" w:hAnsiTheme="minorHAnsi" w:cstheme="minorBidi"/>
+            <w:b w:val="0"/>
+            <w:bCs w:val="0"/>
+            <w:noProof/>
+            <w:kern w:val="2"/>
+            <w:szCs w:val="24"/>
+            <w:lang w:eastAsia="pt-PT"/>
+            <w14:ligatures w14:val="standardContextual"/>
+          </w:rPr>
+          <w:tab/>
+        </w:r>
+        <w:r>
+          <w:rPr>
+            <w:rStyle w:val="Hiperligao"/>
+            <w:noProof/>
+          </w:rPr>
+          <w:t>Título da secção</w:t>
+        </w:r>
+        <w:r>
+          <w:rPr>
+            <w:noProof/>
+            <w:webHidden/>
+          </w:rPr>
+          <w:tab/>
+        </w:r>
+        <w:r>
+          <w:rPr>
+            <w:noProof/>
+            <w:webHidden/>
+          </w:rPr>
+          <w:fldChar w:fldCharType="begin"/>
+        </w:r>
+        <w:r>
+          <w:rPr>
+            <w:noProof/>
+            <w:webHidden/>
+          </w:rPr>
+          <w:instrText xml:space="preserve"> PAGEREF _Toc162262869 \h </w:instrText>
+        </w:r>
+        <w:r>
+          <w:rPr>
+            <w:noProof/>
+            <w:webHidden/>
+          </w:rPr>
+        </w:r>
+        <w:r>
+          <w:rPr>
+            <w:noProof/>
+            <w:webHidden/>
+          </w:rPr>
+          <w:fldChar w:fldCharType="separate"/>
+        </w:r>
+        <w:r>
+          <w:rPr>
+            <w:noProof/>
+            <w:webHidden/>
+          </w:rPr>
+          <w:t>5</w:t>
+        </w:r>
+        <w:r>
+          <w:rPr>
+            <w:noProof/>
+            <w:webHidden/>
+          </w:rPr>
+          <w:fldChar w:fldCharType="end"/>
+        </w:r>
+      </w:hyperlink>
+    </w:p>
+    <w:p>
+      <w:pPr>
+        <w:pStyle w:val="ndice2"/>
+        <w:tabs>
+          <w:tab w:val="left" w:pos="1200"/>
+          <w:tab w:val="right" w:leader="dot" w:pos="8777"/>
+        </w:tabs>
+        <w:rPr>
+          <w:rFonts w:asciiTheme="minorHAnsi" w:eastAsiaTheme="minorEastAsia" w:hAnsiTheme="minorHAnsi" w:cstheme="minorBidi"/>
+          <w:b w:val="0"/>
+          <w:bCs w:val="0"/>
+          <w:noProof/>
+          <w:kern w:val="2"/>
+          <w:szCs w:val="24"/>
+          <w:lang w:eastAsia="pt-PT"/>
+          <w14:ligatures w14:val="standardContextual"/>
+        </w:rPr>
+      </w:pPr>
+      <w:hyperlink w:anchor="_Toc162262870" w:history="1">
+        <w:r>
+          <w:rPr>
+            <w:rStyle w:val="Hiperligao"/>
+            <w:noProof/>
+          </w:rPr>
+          <w:t>3.2.</w:t>
+        </w:r>
+        <w:r>
+          <w:rPr>
+            <w:rFonts w:asciiTheme="minorHAnsi" w:eastAsiaTheme="minorEastAsia" w:hAnsiTheme="minorHAnsi" w:cstheme="minorBidi"/>
+            <w:b w:val="0"/>
+            <w:bCs w:val="0"/>
+            <w:noProof/>
+            <w:kern w:val="2"/>
+            <w:szCs w:val="24"/>
+            <w:lang w:eastAsia="pt-PT"/>
+            <w14:ligatures w14:val="standardContextual"/>
+          </w:rPr>
+          <w:tab/>
+        </w:r>
+        <w:r>
+          <w:rPr>
+            <w:rStyle w:val="Hiperligao"/>
+            <w:noProof/>
+          </w:rPr>
+          <w:t>Título da secção</w:t>
+        </w:r>
+        <w:r>
+          <w:rPr>
+            <w:noProof/>
+            <w:webHidden/>
+          </w:rPr>
+          <w:tab/>
+        </w:r>
+        <w:r>
+          <w:rPr>
+            <w:noProof/>
+            <w:webHidden/>
+          </w:rPr>
+          <w:fldChar w:fldCharType="begin"/>
+        </w:r>
+        <w:r>
+          <w:rPr>
+            <w:noProof/>
+            <w:webHidden/>
+          </w:rPr>
+          <w:instrText xml:space="preserve"> PAGEREF _Toc162262870 \h </w:instrText>
+        </w:r>
+        <w:r>
+          <w:rPr>
+            <w:noProof/>
+            <w:webHidden/>
+          </w:rPr>
+        </w:r>
+        <w:r>
+          <w:rPr>
+            <w:noProof/>
+            <w:webHidden/>
+          </w:rPr>
+          <w:fldChar w:fldCharType="separate"/>
+        </w:r>
+        <w:r>
+          <w:rPr>
+            <w:noProof/>
+            <w:webHidden/>
+          </w:rPr>
+          <w:t>5</w:t>
+        </w:r>
+        <w:r>
+          <w:rPr>
+            <w:noProof/>
+            <w:webHidden/>
+          </w:rPr>
+          <w:fldChar w:fldCharType="end"/>
+        </w:r>
+      </w:hyperlink>
+    </w:p>
+    <w:p>
+      <w:pPr>
+        <w:pStyle w:val="ndice3"/>
+        <w:tabs>
+          <w:tab w:val="left" w:pos="1440"/>
+          <w:tab w:val="right" w:leader="dot" w:pos="8777"/>
+        </w:tabs>
+        <w:rPr>
+          <w:rFonts w:asciiTheme="minorHAnsi" w:eastAsiaTheme="minorEastAsia" w:hAnsiTheme="minorHAnsi" w:cstheme="minorBidi"/>
+          <w:noProof/>
+          <w:kern w:val="2"/>
+          <w:szCs w:val="24"/>
+          <w:lang w:eastAsia="pt-PT"/>
+          <w14:ligatures w14:val="standardContextual"/>
+        </w:rPr>
+      </w:pPr>
+      <w:hyperlink w:anchor="_Toc162262871" w:history="1">
+        <w:r>
+          <w:rPr>
+            <w:rStyle w:val="Hiperligao"/>
+            <w:noProof/>
+          </w:rPr>
+          <w:t>3.2.1.</w:t>
+        </w:r>
+        <w:r>
+          <w:rPr>
+            <w:rFonts w:asciiTheme="minorHAnsi" w:eastAsiaTheme="minorEastAsia" w:hAnsiTheme="minorHAnsi" w:cstheme="minorBidi"/>
+            <w:noProof/>
+            <w:kern w:val="2"/>
+            <w:szCs w:val="24"/>
+            <w:lang w:eastAsia="pt-PT"/>
+            <w14:ligatures w14:val="standardContextual"/>
+          </w:rPr>
+          <w:tab/>
+        </w:r>
+        <w:r>
+          <w:rPr>
+            <w:rStyle w:val="Hiperligao"/>
+            <w:noProof/>
+          </w:rPr>
+          <w:t>Título da subsecção</w:t>
+        </w:r>
+        <w:r>
+          <w:rPr>
+            <w:noProof/>
+            <w:webHidden/>
+          </w:rPr>
+          <w:tab/>
+        </w:r>
+        <w:r>
+          <w:rPr>
+            <w:noProof/>
+            <w:webHidden/>
+          </w:rPr>
+          <w:fldChar w:fldCharType="begin"/>
+        </w:r>
+        <w:r>
+          <w:rPr>
+            <w:noProof/>
+            <w:webHidden/>
+          </w:rPr>
+          <w:instrText xml:space="preserve"> PAGEREF _Toc162262871 \h </w:instrText>
+        </w:r>
+        <w:r>
+          <w:rPr>
+            <w:noProof/>
+            <w:webHidden/>
+          </w:rPr>
+        </w:r>
+        <w:r>
+          <w:rPr>
+            <w:noProof/>
+            <w:webHidden/>
+          </w:rPr>
+          <w:fldChar w:fldCharType="separate"/>
+        </w:r>
+        <w:r>
+          <w:rPr>
+            <w:noProof/>
+            <w:webHidden/>
+          </w:rPr>
+          <w:t>6</w:t>
+        </w:r>
+        <w:r>
+          <w:rPr>
+            <w:noProof/>
+            <w:webHidden/>
+          </w:rPr>
+          <w:fldChar w:fldCharType="end"/>
+        </w:r>
+      </w:hyperlink>
+    </w:p>
+    <w:p>
+      <w:pPr>
+        <w:pStyle w:val="ndice3"/>
+        <w:tabs>
+          <w:tab w:val="left" w:pos="1440"/>
+          <w:tab w:val="right" w:leader="dot" w:pos="8777"/>
+        </w:tabs>
+        <w:rPr>
+          <w:rFonts w:asciiTheme="minorHAnsi" w:eastAsiaTheme="minorEastAsia" w:hAnsiTheme="minorHAnsi" w:cstheme="minorBidi"/>
+          <w:noProof/>
+          <w:kern w:val="2"/>
+          <w:szCs w:val="24"/>
+          <w:lang w:eastAsia="pt-PT"/>
+          <w14:ligatures w14:val="standardContextual"/>
+        </w:rPr>
+      </w:pPr>
+      <w:hyperlink w:anchor="_Toc162262872" w:history="1">
+        <w:r>
+          <w:rPr>
+            <w:rStyle w:val="Hiperligao"/>
+            <w:noProof/>
+          </w:rPr>
+          <w:t>3.2.2.</w:t>
+        </w:r>
+        <w:r>
+          <w:rPr>
+            <w:rFonts w:asciiTheme="minorHAnsi" w:eastAsiaTheme="minorEastAsia" w:hAnsiTheme="minorHAnsi" w:cstheme="minorBidi"/>
+            <w:noProof/>
+            <w:kern w:val="2"/>
+            <w:szCs w:val="24"/>
+            <w:lang w:eastAsia="pt-PT"/>
+            <w14:ligatures w14:val="standardContextual"/>
+          </w:rPr>
+          <w:tab/>
+        </w:r>
+        <w:r>
+          <w:rPr>
+            <w:rStyle w:val="Hiperligao"/>
+            <w:noProof/>
+          </w:rPr>
+          <w:t>Título da subsecção</w:t>
+        </w:r>
+        <w:r>
+          <w:rPr>
+            <w:noProof/>
+            <w:webHidden/>
+          </w:rPr>
+          <w:tab/>
+        </w:r>
+        <w:r>
+          <w:rPr>
+            <w:noProof/>
+            <w:webHidden/>
+          </w:rPr>
+          <w:fldChar w:fldCharType="begin"/>
+        </w:r>
+        <w:r>
+          <w:rPr>
+            <w:noProof/>
+            <w:webHidden/>
+          </w:rPr>
+          <w:instrText xml:space="preserve"> PAGEREF _Toc162262872 \h </w:instrText>
+        </w:r>
+        <w:r>
+          <w:rPr>
+            <w:noProof/>
+            <w:webHidden/>
+          </w:rPr>
+        </w:r>
+        <w:r>
+          <w:rPr>
+            <w:noProof/>
+            <w:webHidden/>
+          </w:rPr>
+          <w:fldChar w:fldCharType="separate"/>
+        </w:r>
+        <w:r>
+          <w:rPr>
+            <w:noProof/>
+            <w:webHidden/>
+          </w:rPr>
+          <w:t>6</w:t>
+        </w:r>
+        <w:r>
+          <w:rPr>
+            <w:noProof/>
+            <w:webHidden/>
+          </w:rPr>
+          <w:fldChar w:fldCharType="end"/>
+        </w:r>
+      </w:hyperlink>
+    </w:p>
+    <w:p>
+      <w:pPr>
+        <w:pStyle w:val="ndice3"/>
+        <w:tabs>
+          <w:tab w:val="left" w:pos="1440"/>
+          <w:tab w:val="right" w:leader="dot" w:pos="8777"/>
+        </w:tabs>
+        <w:rPr>
+          <w:rFonts w:asciiTheme="minorHAnsi" w:eastAsiaTheme="minorEastAsia" w:hAnsiTheme="minorHAnsi" w:cstheme="minorBidi"/>
+          <w:noProof/>
+          <w:kern w:val="2"/>
+          <w:szCs w:val="24"/>
+          <w:lang w:eastAsia="pt-PT"/>
+          <w14:ligatures w14:val="standardContextual"/>
+        </w:rPr>
+      </w:pPr>
+      <w:hyperlink w:anchor="_Toc162262873" w:history="1">
+        <w:r>
+          <w:rPr>
+            <w:rStyle w:val="Hiperligao"/>
+            <w:noProof/>
+          </w:rPr>
+          <w:t>3.2.3.</w:t>
+        </w:r>
+        <w:r>
+          <w:rPr>
+            <w:rFonts w:asciiTheme="minorHAnsi" w:eastAsiaTheme="minorEastAsia" w:hAnsiTheme="minorHAnsi" w:cstheme="minorBidi"/>
+            <w:noProof/>
+            <w:kern w:val="2"/>
+            <w:szCs w:val="24"/>
+            <w:lang w:eastAsia="pt-PT"/>
+            <w14:ligatures w14:val="standardContextual"/>
+          </w:rPr>
+          <w:tab/>
+        </w:r>
+        <w:r>
+          <w:rPr>
+            <w:rStyle w:val="Hiperligao"/>
+            <w:noProof/>
+          </w:rPr>
+          <w:t>Título da subsecção</w:t>
+        </w:r>
+        <w:r>
+          <w:rPr>
+            <w:noProof/>
+            <w:webHidden/>
+          </w:rPr>
+          <w:tab/>
+        </w:r>
+        <w:r>
+          <w:rPr>
+            <w:noProof/>
+            <w:webHidden/>
+          </w:rPr>
+          <w:fldChar w:fldCharType="begin"/>
+        </w:r>
+        <w:r>
+          <w:rPr>
+            <w:noProof/>
+            <w:webHidden/>
+          </w:rPr>
+          <w:instrText xml:space="preserve"> PAGEREF _Toc162262873 \h </w:instrText>
+        </w:r>
+        <w:r>
+          <w:rPr>
+            <w:noProof/>
+            <w:webHidden/>
+          </w:rPr>
+        </w:r>
+        <w:r>
+          <w:rPr>
+            <w:noProof/>
+            <w:webHidden/>
+          </w:rPr>
+          <w:fldChar w:fldCharType="separate"/>
+        </w:r>
+        <w:r>
+          <w:rPr>
+            <w:noProof/>
+            <w:webHidden/>
+          </w:rPr>
+          <w:t>6</w:t>
+        </w:r>
+        <w:r>
+          <w:rPr>
+            <w:noProof/>
+            <w:webHidden/>
+          </w:rPr>
+          <w:fldChar w:fldCharType="end"/>
+        </w:r>
+      </w:hyperlink>
+    </w:p>
+    <w:p>
+      <w:pPr>
+        <w:pStyle w:val="ndice2"/>
+        <w:tabs>
+          <w:tab w:val="left" w:pos="1200"/>
+          <w:tab w:val="right" w:leader="dot" w:pos="8777"/>
+        </w:tabs>
+        <w:rPr>
+          <w:rFonts w:asciiTheme="minorHAnsi" w:eastAsiaTheme="minorEastAsia" w:hAnsiTheme="minorHAnsi" w:cstheme="minorBidi"/>
+          <w:b w:val="0"/>
+          <w:bCs w:val="0"/>
+          <w:noProof/>
+          <w:kern w:val="2"/>
+          <w:szCs w:val="24"/>
+          <w:lang w:eastAsia="pt-PT"/>
+          <w14:ligatures w14:val="standardContextual"/>
+        </w:rPr>
+      </w:pPr>
+      <w:hyperlink w:anchor="_Toc162262874" w:history="1">
+        <w:r>
+          <w:rPr>
+            <w:rStyle w:val="Hiperligao"/>
+            <w:noProof/>
+          </w:rPr>
+          <w:t>3.3.</w:t>
+        </w:r>
+        <w:r>
+          <w:rPr>
+            <w:rFonts w:asciiTheme="minorHAnsi" w:eastAsiaTheme="minorEastAsia" w:hAnsiTheme="minorHAnsi" w:cstheme="minorBidi"/>
+            <w:b w:val="0"/>
+            <w:bCs w:val="0"/>
+            <w:noProof/>
+            <w:kern w:val="2"/>
+            <w:szCs w:val="24"/>
+            <w:lang w:eastAsia="pt-PT"/>
+            <w14:ligatures w14:val="standardContextual"/>
+          </w:rPr>
+          <w:tab/>
+        </w:r>
+        <w:r>
+          <w:rPr>
+            <w:rStyle w:val="Hiperligao"/>
+            <w:noProof/>
+          </w:rPr>
+          <w:t>Título da secção</w:t>
+        </w:r>
+        <w:r>
+          <w:rPr>
+            <w:noProof/>
+            <w:webHidden/>
+          </w:rPr>
+          <w:tab/>
+        </w:r>
+        <w:r>
+          <w:rPr>
+            <w:noProof/>
+            <w:webHidden/>
+          </w:rPr>
+          <w:fldChar w:fldCharType="begin"/>
+        </w:r>
+        <w:r>
+          <w:rPr>
+            <w:noProof/>
+            <w:webHidden/>
+          </w:rPr>
+          <w:instrText xml:space="preserve"> PAGEREF _Toc162262874 \h </w:instrText>
         </w:r>
         <w:r>
           <w:rPr>
@@ -2707,12 +2843,12 @@
           <w:b w:val="0"/>
           <w:bCs w:val="0"/>
           <w:noProof/>
-          <w:sz w:val="22"/>
-          <w:szCs w:val="22"/>
+          <w:kern w:val="2"/>
           <w:lang w:eastAsia="pt-PT"/>
-        </w:rPr>
-      </w:pPr>
-      <w:hyperlink w:anchor="_Toc95473534" w:history="1">
+          <w14:ligatures w14:val="standardContextual"/>
+        </w:rPr>
+      </w:pPr>
+      <w:hyperlink w:anchor="_Toc162262875" w:history="1">
         <w:r>
           <w:rPr>
             <w:rStyle w:val="Hiperligao"/>
@@ -2732,9 +2868,9 @@
             <w:b w:val="0"/>
             <w:bCs w:val="0"/>
             <w:noProof/>
-            <w:sz w:val="22"/>
-            <w:szCs w:val="22"/>
+            <w:kern w:val="2"/>
             <w:lang w:eastAsia="pt-PT"/>
+            <w14:ligatures w14:val="standardContextual"/>
           </w:rPr>
           <w:tab/>
         </w:r>
@@ -2743,7 +2879,7 @@
             <w:rStyle w:val="Hiperligao"/>
             <w:noProof/>
           </w:rPr>
-          <w:t>Conclusões ou Conclusão</w:t>
+          <w:t>Rede Neuronal</w:t>
         </w:r>
         <w:r>
           <w:rPr>
@@ -2764,7 +2900,7 @@
             <w:noProof/>
             <w:webHidden/>
           </w:rPr>
-          <w:instrText xml:space="preserve"> PAGEREF _Toc95473534 \h </w:instrText>
+          <w:instrText xml:space="preserve"> PAGEREF _Toc162262875 \h </w:instrText>
         </w:r>
         <w:r>
           <w:rPr>
@@ -2797,34 +2933,438 @@
     </w:p>
     <w:p>
       <w:pPr>
+        <w:pStyle w:val="ndice2"/>
+        <w:tabs>
+          <w:tab w:val="left" w:pos="1200"/>
+          <w:tab w:val="right" w:leader="dot" w:pos="8777"/>
+        </w:tabs>
+        <w:rPr>
+          <w:rFonts w:asciiTheme="minorHAnsi" w:eastAsiaTheme="minorEastAsia" w:hAnsiTheme="minorHAnsi" w:cstheme="minorBidi"/>
+          <w:b w:val="0"/>
+          <w:bCs w:val="0"/>
+          <w:noProof/>
+          <w:kern w:val="2"/>
+          <w:szCs w:val="24"/>
+          <w:lang w:eastAsia="pt-PT"/>
+          <w14:ligatures w14:val="standardContextual"/>
+        </w:rPr>
+      </w:pPr>
+      <w:hyperlink w:anchor="_Toc162262876" w:history="1">
+        <w:r>
+          <w:rPr>
+            <w:rStyle w:val="Hiperligao"/>
+            <w:noProof/>
+          </w:rPr>
+          <w:t>4.1.</w:t>
+        </w:r>
+        <w:r>
+          <w:rPr>
+            <w:rFonts w:asciiTheme="minorHAnsi" w:eastAsiaTheme="minorEastAsia" w:hAnsiTheme="minorHAnsi" w:cstheme="minorBidi"/>
+            <w:b w:val="0"/>
+            <w:bCs w:val="0"/>
+            <w:noProof/>
+            <w:kern w:val="2"/>
+            <w:szCs w:val="24"/>
+            <w:lang w:eastAsia="pt-PT"/>
+            <w14:ligatures w14:val="standardContextual"/>
+          </w:rPr>
+          <w:tab/>
+        </w:r>
+        <w:r>
+          <w:rPr>
+            <w:rStyle w:val="Hiperligao"/>
+            <w:noProof/>
+          </w:rPr>
+          <w:t>Long Short-Term Memory</w:t>
+        </w:r>
+        <w:r>
+          <w:rPr>
+            <w:noProof/>
+            <w:webHidden/>
+          </w:rPr>
+          <w:tab/>
+        </w:r>
+        <w:r>
+          <w:rPr>
+            <w:noProof/>
+            <w:webHidden/>
+          </w:rPr>
+          <w:fldChar w:fldCharType="begin"/>
+        </w:r>
+        <w:r>
+          <w:rPr>
+            <w:noProof/>
+            <w:webHidden/>
+          </w:rPr>
+          <w:instrText xml:space="preserve"> PAGEREF _Toc162262876 \h </w:instrText>
+        </w:r>
+        <w:r>
+          <w:rPr>
+            <w:noProof/>
+            <w:webHidden/>
+          </w:rPr>
+        </w:r>
+        <w:r>
+          <w:rPr>
+            <w:noProof/>
+            <w:webHidden/>
+          </w:rPr>
+          <w:fldChar w:fldCharType="separate"/>
+        </w:r>
+        <w:r>
+          <w:rPr>
+            <w:noProof/>
+            <w:webHidden/>
+          </w:rPr>
+          <w:t>8</w:t>
+        </w:r>
+        <w:r>
+          <w:rPr>
+            <w:noProof/>
+            <w:webHidden/>
+          </w:rPr>
+          <w:fldChar w:fldCharType="end"/>
+        </w:r>
+      </w:hyperlink>
+    </w:p>
+    <w:p>
+      <w:pPr>
+        <w:pStyle w:val="ndice2"/>
+        <w:tabs>
+          <w:tab w:val="left" w:pos="1200"/>
+          <w:tab w:val="right" w:leader="dot" w:pos="8777"/>
+        </w:tabs>
+        <w:rPr>
+          <w:rFonts w:asciiTheme="minorHAnsi" w:eastAsiaTheme="minorEastAsia" w:hAnsiTheme="minorHAnsi" w:cstheme="minorBidi"/>
+          <w:b w:val="0"/>
+          <w:bCs w:val="0"/>
+          <w:noProof/>
+          <w:kern w:val="2"/>
+          <w:szCs w:val="24"/>
+          <w:lang w:eastAsia="pt-PT"/>
+          <w14:ligatures w14:val="standardContextual"/>
+        </w:rPr>
+      </w:pPr>
+      <w:hyperlink w:anchor="_Toc162262877" w:history="1">
+        <w:r>
+          <w:rPr>
+            <w:rStyle w:val="Hiperligao"/>
+            <w:noProof/>
+          </w:rPr>
+          <w:t>4.2.</w:t>
+        </w:r>
+        <w:r>
+          <w:rPr>
+            <w:rFonts w:asciiTheme="minorHAnsi" w:eastAsiaTheme="minorEastAsia" w:hAnsiTheme="minorHAnsi" w:cstheme="minorBidi"/>
+            <w:b w:val="0"/>
+            <w:bCs w:val="0"/>
+            <w:noProof/>
+            <w:kern w:val="2"/>
+            <w:szCs w:val="24"/>
+            <w:lang w:eastAsia="pt-PT"/>
+            <w14:ligatures w14:val="standardContextual"/>
+          </w:rPr>
+          <w:tab/>
+        </w:r>
+        <w:r>
+          <w:rPr>
+            <w:rStyle w:val="Hiperligao"/>
+            <w:noProof/>
+          </w:rPr>
+          <w:t>Arquitetura de uma LSTM: Estrutura e Funcionamento</w:t>
+        </w:r>
+        <w:r>
+          <w:rPr>
+            <w:noProof/>
+            <w:webHidden/>
+          </w:rPr>
+          <w:tab/>
+        </w:r>
+        <w:r>
+          <w:rPr>
+            <w:noProof/>
+            <w:webHidden/>
+          </w:rPr>
+          <w:fldChar w:fldCharType="begin"/>
+        </w:r>
+        <w:r>
+          <w:rPr>
+            <w:noProof/>
+            <w:webHidden/>
+          </w:rPr>
+          <w:instrText xml:space="preserve"> PAGEREF _Toc162262877 \h </w:instrText>
+        </w:r>
+        <w:r>
+          <w:rPr>
+            <w:noProof/>
+            <w:webHidden/>
+          </w:rPr>
+        </w:r>
+        <w:r>
+          <w:rPr>
+            <w:noProof/>
+            <w:webHidden/>
+          </w:rPr>
+          <w:fldChar w:fldCharType="separate"/>
+        </w:r>
+        <w:r>
+          <w:rPr>
+            <w:noProof/>
+            <w:webHidden/>
+          </w:rPr>
+          <w:t>8</w:t>
+        </w:r>
+        <w:r>
+          <w:rPr>
+            <w:noProof/>
+            <w:webHidden/>
+          </w:rPr>
+          <w:fldChar w:fldCharType="end"/>
+        </w:r>
+      </w:hyperlink>
+    </w:p>
+    <w:p>
+      <w:pPr>
+        <w:pStyle w:val="ndice3"/>
+        <w:tabs>
+          <w:tab w:val="left" w:pos="1440"/>
+          <w:tab w:val="right" w:leader="dot" w:pos="8777"/>
+        </w:tabs>
+        <w:rPr>
+          <w:rFonts w:asciiTheme="minorHAnsi" w:eastAsiaTheme="minorEastAsia" w:hAnsiTheme="minorHAnsi" w:cstheme="minorBidi"/>
+          <w:noProof/>
+          <w:kern w:val="2"/>
+          <w:szCs w:val="24"/>
+          <w:lang w:eastAsia="pt-PT"/>
+          <w14:ligatures w14:val="standardContextual"/>
+        </w:rPr>
+      </w:pPr>
+      <w:hyperlink w:anchor="_Toc162262878" w:history="1">
+        <w:r>
+          <w:rPr>
+            <w:rStyle w:val="Hiperligao"/>
+            <w:noProof/>
+          </w:rPr>
+          <w:t>4.2.1.</w:t>
+        </w:r>
+        <w:r>
+          <w:rPr>
+            <w:rFonts w:asciiTheme="minorHAnsi" w:eastAsiaTheme="minorEastAsia" w:hAnsiTheme="minorHAnsi" w:cstheme="minorBidi"/>
+            <w:noProof/>
+            <w:kern w:val="2"/>
+            <w:szCs w:val="24"/>
+            <w:lang w:eastAsia="pt-PT"/>
+            <w14:ligatures w14:val="standardContextual"/>
+          </w:rPr>
+          <w:tab/>
+        </w:r>
+        <w:r>
+          <w:rPr>
+            <w:rStyle w:val="Hiperligao"/>
+            <w:noProof/>
+          </w:rPr>
+          <w:t>Forget Gate</w:t>
+        </w:r>
+        <w:r>
+          <w:rPr>
+            <w:noProof/>
+            <w:webHidden/>
+          </w:rPr>
+          <w:tab/>
+        </w:r>
+        <w:r>
+          <w:rPr>
+            <w:noProof/>
+            <w:webHidden/>
+          </w:rPr>
+          <w:fldChar w:fldCharType="begin"/>
+        </w:r>
+        <w:r>
+          <w:rPr>
+            <w:noProof/>
+            <w:webHidden/>
+          </w:rPr>
+          <w:instrText xml:space="preserve"> PAGEREF _Toc162262878 \h </w:instrText>
+        </w:r>
+        <w:r>
+          <w:rPr>
+            <w:noProof/>
+            <w:webHidden/>
+          </w:rPr>
+        </w:r>
+        <w:r>
+          <w:rPr>
+            <w:noProof/>
+            <w:webHidden/>
+          </w:rPr>
+          <w:fldChar w:fldCharType="separate"/>
+        </w:r>
+        <w:r>
+          <w:rPr>
+            <w:noProof/>
+            <w:webHidden/>
+          </w:rPr>
+          <w:t>8</w:t>
+        </w:r>
+        <w:r>
+          <w:rPr>
+            <w:noProof/>
+            <w:webHidden/>
+          </w:rPr>
+          <w:fldChar w:fldCharType="end"/>
+        </w:r>
+      </w:hyperlink>
+    </w:p>
+    <w:p>
+      <w:pPr>
+        <w:pStyle w:val="ndice3"/>
+        <w:tabs>
+          <w:tab w:val="left" w:pos="1440"/>
+          <w:tab w:val="right" w:leader="dot" w:pos="8777"/>
+        </w:tabs>
+        <w:rPr>
+          <w:rFonts w:asciiTheme="minorHAnsi" w:eastAsiaTheme="minorEastAsia" w:hAnsiTheme="minorHAnsi" w:cstheme="minorBidi"/>
+          <w:noProof/>
+          <w:kern w:val="2"/>
+          <w:szCs w:val="24"/>
+          <w:lang w:eastAsia="pt-PT"/>
+          <w14:ligatures w14:val="standardContextual"/>
+        </w:rPr>
+      </w:pPr>
+      <w:hyperlink w:anchor="_Toc162262879" w:history="1">
+        <w:r>
+          <w:rPr>
+            <w:rStyle w:val="Hiperligao"/>
+            <w:noProof/>
+          </w:rPr>
+          <w:t>4.2.2.</w:t>
+        </w:r>
+        <w:r>
+          <w:rPr>
+            <w:rFonts w:asciiTheme="minorHAnsi" w:eastAsiaTheme="minorEastAsia" w:hAnsiTheme="minorHAnsi" w:cstheme="minorBidi"/>
+            <w:noProof/>
+            <w:kern w:val="2"/>
+            <w:szCs w:val="24"/>
+            <w:lang w:eastAsia="pt-PT"/>
+            <w14:ligatures w14:val="standardContextual"/>
+          </w:rPr>
+          <w:tab/>
+        </w:r>
+        <w:r>
+          <w:rPr>
+            <w:rStyle w:val="Hiperligao"/>
+            <w:noProof/>
+          </w:rPr>
+          <w:t>Input Gate</w:t>
+        </w:r>
+        <w:r>
+          <w:rPr>
+            <w:noProof/>
+            <w:webHidden/>
+          </w:rPr>
+          <w:tab/>
+        </w:r>
+        <w:r>
+          <w:rPr>
+            <w:noProof/>
+            <w:webHidden/>
+          </w:rPr>
+          <w:fldChar w:fldCharType="begin"/>
+        </w:r>
+        <w:r>
+          <w:rPr>
+            <w:noProof/>
+            <w:webHidden/>
+          </w:rPr>
+          <w:instrText xml:space="preserve"> PAGEREF _Toc162262879 \h </w:instrText>
+        </w:r>
+        <w:r>
+          <w:rPr>
+            <w:noProof/>
+            <w:webHidden/>
+          </w:rPr>
+        </w:r>
+        <w:r>
+          <w:rPr>
+            <w:noProof/>
+            <w:webHidden/>
+          </w:rPr>
+          <w:fldChar w:fldCharType="separate"/>
+        </w:r>
+        <w:r>
+          <w:rPr>
+            <w:noProof/>
+            <w:webHidden/>
+          </w:rPr>
+          <w:t>9</w:t>
+        </w:r>
+        <w:r>
+          <w:rPr>
+            <w:noProof/>
+            <w:webHidden/>
+          </w:rPr>
+          <w:fldChar w:fldCharType="end"/>
+        </w:r>
+      </w:hyperlink>
+    </w:p>
+    <w:p>
+      <w:pPr>
         <w:pStyle w:val="ndice1"/>
+        <w:tabs>
+          <w:tab w:val="left" w:pos="960"/>
+        </w:tabs>
         <w:rPr>
           <w:rFonts w:asciiTheme="minorHAnsi" w:eastAsiaTheme="minorEastAsia" w:hAnsiTheme="minorHAnsi"/>
           <w:b w:val="0"/>
           <w:bCs w:val="0"/>
           <w:noProof/>
-          <w:sz w:val="22"/>
-          <w:szCs w:val="22"/>
+          <w:kern w:val="2"/>
           <w:lang w:eastAsia="pt-PT"/>
-        </w:rPr>
-      </w:pPr>
-      <w:hyperlink w:anchor="_Toc95473535" w:history="1">
+          <w14:ligatures w14:val="standardContextual"/>
+        </w:rPr>
+      </w:pPr>
+      <w:hyperlink w:anchor="_Toc162262880" w:history="1">
         <w:r>
           <w:rPr>
             <w:rStyle w:val="Hiperligao"/>
             <w:noProof/>
-          </w:rPr>
-          <w:t>Bibliografia ou Referências Bibliográficas</w:t>
-        </w:r>
-        <w:r>
-          <w:rPr>
-            <w:noProof/>
-            <w:webHidden/>
+            <w14:scene3d>
+              <w14:camera w14:prst="orthographicFront"/>
+              <w14:lightRig w14:rig="threePt" w14:dir="t">
+                <w14:rot w14:lat="0" w14:lon="0" w14:rev="0"/>
+              </w14:lightRig>
+            </w14:scene3d>
+          </w:rPr>
+          <w:t>5.</w:t>
+        </w:r>
+        <w:r>
+          <w:rPr>
+            <w:rFonts w:asciiTheme="minorHAnsi" w:eastAsiaTheme="minorEastAsia" w:hAnsiTheme="minorHAnsi"/>
+            <w:b w:val="0"/>
+            <w:bCs w:val="0"/>
+            <w:noProof/>
+            <w:kern w:val="2"/>
+            <w:lang w:eastAsia="pt-PT"/>
+            <w14:ligatures w14:val="standardContextual"/>
           </w:rPr>
           <w:tab/>
         </w:r>
         <w:r>
           <w:rPr>
+            <w:rStyle w:val="Hiperligao"/>
+            <w:noProof/>
+          </w:rPr>
+          <w:t>Conclusões ou Conclusão</w:t>
+        </w:r>
+        <w:r>
+          <w:rPr>
+            <w:noProof/>
+            <w:webHidden/>
+          </w:rPr>
+          <w:tab/>
+        </w:r>
+        <w:r>
+          <w:rPr>
             <w:noProof/>
             <w:webHidden/>
           </w:rPr>
@@ -2835,7 +3375,7 @@
             <w:noProof/>
             <w:webHidden/>
           </w:rPr>
-          <w:instrText xml:space="preserve"> PAGEREF _Toc95473535 \h </w:instrText>
+          <w:instrText xml:space="preserve"> PAGEREF _Toc162262880 \h </w:instrText>
         </w:r>
         <w:r>
           <w:rPr>
@@ -2855,7 +3395,7 @@
             <w:noProof/>
             <w:webHidden/>
           </w:rPr>
-          <w:t>8</w:t>
+          <w:t>10</w:t>
         </w:r>
         <w:r>
           <w:rPr>
@@ -2874,18 +3414,18 @@
           <w:b w:val="0"/>
           <w:bCs w:val="0"/>
           <w:noProof/>
-          <w:sz w:val="22"/>
-          <w:szCs w:val="22"/>
+          <w:kern w:val="2"/>
           <w:lang w:eastAsia="pt-PT"/>
-        </w:rPr>
-      </w:pPr>
-      <w:hyperlink w:anchor="_Toc95473536" w:history="1">
+          <w14:ligatures w14:val="standardContextual"/>
+        </w:rPr>
+      </w:pPr>
+      <w:hyperlink w:anchor="_Toc162262881" w:history="1">
         <w:r>
           <w:rPr>
             <w:rStyle w:val="Hiperligao"/>
             <w:noProof/>
           </w:rPr>
-          <w:t>Anexos</w:t>
+          <w:t>Bibliografia ou Referências Bibliográficas</w:t>
         </w:r>
         <w:r>
           <w:rPr>
@@ -2906,7 +3446,7 @@
             <w:noProof/>
             <w:webHidden/>
           </w:rPr>
-          <w:instrText xml:space="preserve"> PAGEREF _Toc95473536 \h </w:instrText>
+          <w:instrText xml:space="preserve"> PAGEREF _Toc162262881 \h </w:instrText>
         </w:r>
         <w:r>
           <w:rPr>
@@ -2926,7 +3466,7 @@
             <w:noProof/>
             <w:webHidden/>
           </w:rPr>
-          <w:t>9</w:t>
+          <w:t>11</w:t>
         </w:r>
         <w:r>
           <w:rPr>
@@ -2945,17 +3485,88 @@
           <w:b w:val="0"/>
           <w:bCs w:val="0"/>
           <w:noProof/>
-          <w:sz w:val="22"/>
-          <w:szCs w:val="22"/>
+          <w:kern w:val="2"/>
           <w:lang w:eastAsia="pt-PT"/>
-        </w:rPr>
-      </w:pPr>
-      <w:hyperlink w:anchor="_Toc95473537" w:history="1">
+          <w14:ligatures w14:val="standardContextual"/>
+        </w:rPr>
+      </w:pPr>
+      <w:hyperlink w:anchor="_Toc162262882" w:history="1">
         <w:r>
           <w:rPr>
             <w:rStyle w:val="Hiperligao"/>
             <w:noProof/>
           </w:rPr>
+          <w:t>Anexos</w:t>
+        </w:r>
+        <w:r>
+          <w:rPr>
+            <w:noProof/>
+            <w:webHidden/>
+          </w:rPr>
+          <w:tab/>
+        </w:r>
+        <w:r>
+          <w:rPr>
+            <w:noProof/>
+            <w:webHidden/>
+          </w:rPr>
+          <w:fldChar w:fldCharType="begin"/>
+        </w:r>
+        <w:r>
+          <w:rPr>
+            <w:noProof/>
+            <w:webHidden/>
+          </w:rPr>
+          <w:instrText xml:space="preserve"> PAGEREF _Toc162262882 \h </w:instrText>
+        </w:r>
+        <w:r>
+          <w:rPr>
+            <w:noProof/>
+            <w:webHidden/>
+          </w:rPr>
+        </w:r>
+        <w:r>
+          <w:rPr>
+            <w:noProof/>
+            <w:webHidden/>
+          </w:rPr>
+          <w:fldChar w:fldCharType="separate"/>
+        </w:r>
+        <w:r>
+          <w:rPr>
+            <w:noProof/>
+            <w:webHidden/>
+          </w:rPr>
+          <w:t>12</w:t>
+        </w:r>
+        <w:r>
+          <w:rPr>
+            <w:noProof/>
+            <w:webHidden/>
+          </w:rPr>
+          <w:fldChar w:fldCharType="end"/>
+        </w:r>
+      </w:hyperlink>
+    </w:p>
+    <w:p>
+      <w:pPr>
+        <w:pStyle w:val="ndice1"/>
+        <w:rPr>
+          <w:rFonts w:asciiTheme="minorHAnsi" w:eastAsiaTheme="minorEastAsia" w:hAnsiTheme="minorHAnsi"/>
+          <w:b w:val="0"/>
+          <w:bCs w:val="0"/>
+          <w:noProof/>
+          <w:kern w:val="2"/>
+          <w:lang w:eastAsia="pt-PT"/>
+          <w14:ligatures w14:val="standardContextual"/>
+        </w:rPr>
+      </w:pPr>
+      <w:hyperlink w:anchor="_Toc162262883" w:history="1">
+        <w:r>
+          <w:rPr>
+            <w:rStyle w:val="Hiperligao"/>
+            <w:noProof/>
+          </w:rPr>
           <w:t>Glossário</w:t>
         </w:r>
         <w:r>
@@ -2977,7 +3588,7 @@
             <w:noProof/>
             <w:webHidden/>
           </w:rPr>
-          <w:instrText xml:space="preserve"> PAGEREF _Toc95473537 \h </w:instrText>
+          <w:instrText xml:space="preserve"> PAGEREF _Toc162262883 \h </w:instrText>
         </w:r>
         <w:r>
           <w:rPr>
@@ -2997,7 +3608,7 @@
             <w:noProof/>
             <w:webHidden/>
           </w:rPr>
-          <w:t>10</w:t>
+          <w:t>13</w:t>
         </w:r>
         <w:r>
           <w:rPr>
@@ -3033,14 +3644,6 @@
           <w:rFonts w:cs="Times New Roman"/>
           <w:szCs w:val="24"/>
         </w:rPr>
-        <w:br w:type="page"/>
-      </w:r>
-      <w:r>
-        <w:rPr>
-          <w:rFonts w:cs="Times New Roman"/>
-          <w:szCs w:val="24"/>
-        </w:rPr>
-        <w:lastRenderedPageBreak/>
         <w:br w:type="page"/>
       </w:r>
     </w:p>
@@ -3056,7 +3659,7 @@
       <w:bookmarkStart w:id="15" w:name="_Toc357152318"/>
       <w:bookmarkStart w:id="16" w:name="_Toc357154525"/>
       <w:bookmarkStart w:id="17" w:name="_Toc530601446"/>
-      <w:bookmarkStart w:id="18" w:name="_Toc95473522"/>
+      <w:bookmarkStart w:id="18" w:name="_Toc162262861"/>
       <w:r>
         <w:lastRenderedPageBreak/>
         <w:t>Lista de F</w:t>
@@ -3098,8 +3701,11 @@
         <w:rPr>
           <w:rFonts w:asciiTheme="minorHAnsi" w:eastAsiaTheme="minorEastAsia" w:hAnsiTheme="minorHAnsi"/>
           <w:noProof/>
-          <w:sz w:val="22"/>
+          <w:kern w:val="2"/>
+          <w:sz w:val="24"/>
+          <w:szCs w:val="24"/>
           <w:lang w:eastAsia="pt-PT"/>
+          <w14:ligatures w14:val="standardContextual"/>
         </w:rPr>
       </w:pPr>
       <w:r>
@@ -3120,7 +3726,7 @@
         </w:rPr>
         <w:fldChar w:fldCharType="separate"/>
       </w:r>
-      <w:hyperlink r:id="rId11" w:anchor="_Toc92389045" w:history="1">
+      <w:hyperlink w:anchor="_Toc161697524" w:history="1">
         <w:r>
           <w:rPr>
             <w:rStyle w:val="Hiperligao"/>
@@ -3147,7 +3753,7 @@
             <w:noProof/>
             <w:webHidden/>
           </w:rPr>
-          <w:instrText xml:space="preserve"> PAGEREF _Toc92389045 \h </w:instrText>
+          <w:instrText xml:space="preserve"> PAGEREF _Toc161697524 \h </w:instrText>
         </w:r>
         <w:r>
           <w:rPr>
@@ -3187,11 +3793,14 @@
         <w:rPr>
           <w:rFonts w:asciiTheme="minorHAnsi" w:eastAsiaTheme="minorEastAsia" w:hAnsiTheme="minorHAnsi"/>
           <w:noProof/>
-          <w:sz w:val="22"/>
+          <w:kern w:val="2"/>
+          <w:sz w:val="24"/>
+          <w:szCs w:val="24"/>
           <w:lang w:eastAsia="pt-PT"/>
-        </w:rPr>
-      </w:pPr>
-      <w:hyperlink r:id="rId12" w:anchor="_Toc92389046" w:history="1">
+          <w14:ligatures w14:val="standardContextual"/>
+        </w:rPr>
+      </w:pPr>
+      <w:hyperlink w:anchor="_Toc161697525" w:history="1">
         <w:r>
           <w:rPr>
             <w:rStyle w:val="Hiperligao"/>
@@ -3218,7 +3827,7 @@
             <w:noProof/>
             <w:webHidden/>
           </w:rPr>
-          <w:instrText xml:space="preserve"> PAGEREF _Toc92389046 \h </w:instrText>
+          <w:instrText xml:space="preserve"> PAGEREF _Toc161697525 \h </w:instrText>
         </w:r>
         <w:r>
           <w:rPr>
@@ -3239,6 +3848,80 @@
             <w:webHidden/>
           </w:rPr>
           <w:t>3</w:t>
+        </w:r>
+        <w:r>
+          <w:rPr>
+            <w:noProof/>
+            <w:webHidden/>
+          </w:rPr>
+          <w:fldChar w:fldCharType="end"/>
+        </w:r>
+      </w:hyperlink>
+    </w:p>
+    <w:p>
+      <w:pPr>
+        <w:pStyle w:val="ndicedeilustraes"/>
+        <w:tabs>
+          <w:tab w:val="right" w:leader="dot" w:pos="8777"/>
+        </w:tabs>
+        <w:rPr>
+          <w:rFonts w:asciiTheme="minorHAnsi" w:eastAsiaTheme="minorEastAsia" w:hAnsiTheme="minorHAnsi"/>
+          <w:noProof/>
+          <w:kern w:val="2"/>
+          <w:sz w:val="24"/>
+          <w:szCs w:val="24"/>
+          <w:lang w:eastAsia="pt-PT"/>
+          <w14:ligatures w14:val="standardContextual"/>
+        </w:rPr>
+      </w:pPr>
+      <w:hyperlink w:anchor="_Toc161697526" w:history="1">
+        <w:r>
+          <w:rPr>
+            <w:rStyle w:val="Hiperligao"/>
+            <w:noProof/>
+          </w:rPr>
+          <w:t>Figura 3.1 - Imagem ilustrativa de uma LSTM.</w:t>
+        </w:r>
+        <w:r>
+          <w:rPr>
+            <w:noProof/>
+            <w:webHidden/>
+          </w:rPr>
+          <w:tab/>
+        </w:r>
+        <w:r>
+          <w:rPr>
+            <w:noProof/>
+            <w:webHidden/>
+          </w:rPr>
+          <w:fldChar w:fldCharType="begin"/>
+        </w:r>
+        <w:r>
+          <w:rPr>
+            <w:noProof/>
+            <w:webHidden/>
+          </w:rPr>
+          <w:instrText xml:space="preserve"> PAGEREF _Toc161697526 \h </w:instrText>
+        </w:r>
+        <w:r>
+          <w:rPr>
+            <w:noProof/>
+            <w:webHidden/>
+          </w:rPr>
+        </w:r>
+        <w:r>
+          <w:rPr>
+            <w:noProof/>
+            <w:webHidden/>
+          </w:rPr>
+          <w:fldChar w:fldCharType="separate"/>
+        </w:r>
+        <w:r>
+          <w:rPr>
+            <w:noProof/>
+            <w:webHidden/>
+          </w:rPr>
+          <w:t>7</w:t>
         </w:r>
         <w:r>
           <w:rPr>
@@ -3320,7 +4003,7 @@
       <w:bookmarkStart w:id="19" w:name="_Toc357152319"/>
       <w:bookmarkStart w:id="20" w:name="_Toc357154526"/>
       <w:bookmarkStart w:id="21" w:name="_Toc530601447"/>
-      <w:bookmarkStart w:id="22" w:name="_Toc95473523"/>
+      <w:bookmarkStart w:id="22" w:name="_Toc162262862"/>
       <w:r>
         <w:lastRenderedPageBreak/>
         <w:t>Lista de tabe</w:t>
@@ -3473,7 +4156,7 @@
       <w:bookmarkStart w:id="23" w:name="_Toc357152320"/>
       <w:bookmarkStart w:id="24" w:name="_Toc357154527"/>
       <w:bookmarkStart w:id="25" w:name="_Toc530601448"/>
-      <w:bookmarkStart w:id="26" w:name="_Toc95473524"/>
+      <w:bookmarkStart w:id="26" w:name="_Toc162262863"/>
       <w:r>
         <w:lastRenderedPageBreak/>
         <w:t>Lista de siglas</w:t>
@@ -3555,14 +4238,22 @@
             <w:tcW w:w="1793" w:type="dxa"/>
             <w:vAlign w:val="center"/>
           </w:tcPr>
-          <w:p/>
+          <w:p>
+            <w:r>
+              <w:t>IA</w:t>
+            </w:r>
+          </w:p>
         </w:tc>
         <w:tc>
           <w:tcPr>
             <w:tcW w:w="6460" w:type="dxa"/>
             <w:vAlign w:val="center"/>
           </w:tcPr>
-          <w:p/>
+          <w:p>
+            <w:r>
+              <w:t>Inteligência Artificial</w:t>
+            </w:r>
+          </w:p>
         </w:tc>
       </w:tr>
       <w:tr>
@@ -3571,14 +4262,66 @@
             <w:tcW w:w="1793" w:type="dxa"/>
             <w:vAlign w:val="center"/>
           </w:tcPr>
-          <w:p/>
+          <w:p>
+            <w:bookmarkStart w:id="27" w:name="_Hlk161695781"/>
+            <w:r>
+              <w:t>LSTM</w:t>
+            </w:r>
+          </w:p>
         </w:tc>
         <w:tc>
           <w:tcPr>
             <w:tcW w:w="6460" w:type="dxa"/>
             <w:vAlign w:val="center"/>
           </w:tcPr>
-          <w:p/>
+          <w:p>
+            <w:r>
+              <w:t>Long Short-</w:t>
+            </w:r>
+            <w:proofErr w:type="spellStart"/>
+            <w:r>
+              <w:t>Term</w:t>
+            </w:r>
+            <w:proofErr w:type="spellEnd"/>
+            <w:r>
+              <w:t xml:space="preserve"> </w:t>
+            </w:r>
+            <w:proofErr w:type="spellStart"/>
+            <w:r>
+              <w:t>Memory</w:t>
+            </w:r>
+            <w:proofErr w:type="spellEnd"/>
+          </w:p>
+        </w:tc>
+      </w:tr>
+      <w:bookmarkEnd w:id="27"/>
+      <w:tr>
+        <w:tc>
+          <w:tcPr>
+            <w:tcW w:w="1793" w:type="dxa"/>
+            <w:vAlign w:val="center"/>
+          </w:tcPr>
+          <w:p>
+            <w:r>
+              <w:t>RNN</w:t>
+            </w:r>
+          </w:p>
+        </w:tc>
+        <w:tc>
+          <w:tcPr>
+            <w:tcW w:w="6460" w:type="dxa"/>
+            <w:vAlign w:val="center"/>
+          </w:tcPr>
+          <w:p>
+            <w:proofErr w:type="spellStart"/>
+            <w:r>
+              <w:t>Recurrent</w:t>
+            </w:r>
+            <w:proofErr w:type="spellEnd"/>
+            <w:r>
+              <w:t xml:space="preserve"> Neural Network</w:t>
+            </w:r>
+          </w:p>
         </w:tc>
       </w:tr>
       <w:tr>
@@ -3587,30 +4330,35 @@
             <w:tcW w:w="1793" w:type="dxa"/>
             <w:vAlign w:val="center"/>
           </w:tcPr>
-          <w:p/>
+          <w:p>
+            <w:r>
+              <w:t>JSON</w:t>
+            </w:r>
+          </w:p>
         </w:tc>
         <w:tc>
           <w:tcPr>
             <w:tcW w:w="6460" w:type="dxa"/>
             <w:vAlign w:val="center"/>
           </w:tcPr>
-          <w:p/>
-        </w:tc>
-      </w:tr>
-      <w:tr>
-        <w:tc>
-          <w:tcPr>
-            <w:tcW w:w="1793" w:type="dxa"/>
-            <w:vAlign w:val="center"/>
-          </w:tcPr>
-          <w:p/>
-        </w:tc>
-        <w:tc>
-          <w:tcPr>
-            <w:tcW w:w="6460" w:type="dxa"/>
-            <w:vAlign w:val="center"/>
-          </w:tcPr>
-          <w:p/>
+          <w:p>
+            <w:r>
+              <w:t xml:space="preserve">JavaScript </w:t>
+            </w:r>
+            <w:proofErr w:type="spellStart"/>
+            <w:r>
+              <w:t>Object</w:t>
+            </w:r>
+            <w:proofErr w:type="spellEnd"/>
+            <w:r>
+              <w:t xml:space="preserve"> </w:t>
+            </w:r>
+            <w:proofErr w:type="spellStart"/>
+            <w:r>
+              <w:t>Notation</w:t>
+            </w:r>
+            <w:proofErr w:type="spellEnd"/>
+          </w:p>
         </w:tc>
       </w:tr>
       <w:tr>
@@ -3749,7 +4497,7 @@
           <w:szCs w:val="24"/>
         </w:rPr>
         <w:sectPr>
-          <w:footerReference w:type="default" r:id="rId13"/>
+          <w:footerReference w:type="default" r:id="rId11"/>
           <w:type w:val="continuous"/>
           <w:pgSz w:w="11906" w:h="16838" w:code="9"/>
           <w:pgMar w:top="1418" w:right="1418" w:bottom="1418" w:left="1701" w:header="709" w:footer="612" w:gutter="0"/>
@@ -3763,12 +4511,12 @@
       <w:pPr>
         <w:pStyle w:val="Ttulo1"/>
       </w:pPr>
-      <w:bookmarkStart w:id="27" w:name="_Toc95473525"/>
+      <w:bookmarkStart w:id="28" w:name="_Toc162262864"/>
       <w:r>
         <w:lastRenderedPageBreak/>
         <w:t>Introdução</w:t>
       </w:r>
-      <w:bookmarkEnd w:id="27"/>
+      <w:bookmarkEnd w:id="28"/>
     </w:p>
     <w:p>
       <w:r>
@@ -3847,209 +4595,537 @@
         <w:t>.</w:t>
       </w:r>
     </w:p>
+    <w:p>
+      <w:pPr>
+        <w:spacing w:line="276" w:lineRule="auto"/>
+        <w:ind w:firstLine="0"/>
+        <w:jc w:val="left"/>
+      </w:pPr>
+      <w:r>
+        <w:br w:type="page"/>
+      </w:r>
+    </w:p>
+    <w:p>
+      <w:pPr>
+        <w:pStyle w:val="Ttulo1"/>
+      </w:pPr>
+      <w:bookmarkStart w:id="29" w:name="_Toc162262865"/>
+      <w:r>
+        <w:lastRenderedPageBreak/>
+        <w:t>Metodologia</w:t>
+      </w:r>
+      <w:bookmarkEnd w:id="29"/>
+    </w:p>
+    <w:p>
+      <w:pPr>
+        <w:pStyle w:val="Ttulo2"/>
+      </w:pPr>
+      <w:r>
+        <w:t xml:space="preserve"> </w:t>
+      </w:r>
+      <w:bookmarkStart w:id="30" w:name="_Toc162262866"/>
+      <w:r>
+        <w:t>Reuniões</w:t>
+      </w:r>
+      <w:bookmarkEnd w:id="30"/>
+    </w:p>
+    <w:p>
+      <w:r>
+        <w:t xml:space="preserve">Um dos pilares fundamentais do planeamento do projeto foram as reuniões que foram realizadas ao longo de todo o processo. Nestas reuniões estiveram presentes os orientadores do projeto e os alunos que desenvolveram o mesmo. </w:t>
+      </w:r>
+    </w:p>
+    <w:p>
+      <w:r>
+        <w:t xml:space="preserve">Estas reuniões foram realizadas de semana a semana com o intuito de </w:t>
+      </w:r>
+      <w:r>
+        <w:t xml:space="preserve">monitorar o processo de desenvolvimento do projeto visando analisar todo o trabalho feito na semana antes da reunião e projetar novos objetivos para a semana seguinte. </w:t>
+      </w:r>
+    </w:p>
+    <w:p>
+      <w:pPr>
+        <w:rPr>
+          <w:u w:val="single"/>
+        </w:rPr>
+      </w:pPr>
+      <w:r>
+        <w:t>Com estas reuniões conseguimos identificar possíveis erros no desenvolvimento do projeto e otimizações que puderam ser feitas e melhorando assim a qualidade do produto entregue.</w:t>
+      </w:r>
+    </w:p>
+    <w:p>
+      <w:r>
+        <w:t>Foram realizadas __ reuniões no total, tendo como tópicos abordados os seguintes:</w:t>
+      </w:r>
+    </w:p>
+    <w:p>
+      <w:pPr>
+        <w:pStyle w:val="Legenda"/>
+        <w:keepNext/>
+      </w:pPr>
+      <w:r>
+        <w:t xml:space="preserve">Tabela </w:t>
+      </w:r>
+      <w:r>
+        <w:fldChar w:fldCharType="begin"/>
+      </w:r>
+      <w:r>
+        <w:instrText xml:space="preserve"> SEQ Tabela \* ARABIC </w:instrText>
+      </w:r>
+      <w:r>
+        <w:fldChar w:fldCharType="separate"/>
+      </w:r>
+      <w:r>
+        <w:rPr>
+          <w:noProof/>
+        </w:rPr>
+        <w:t>1</w:t>
+      </w:r>
+      <w:r>
+        <w:fldChar w:fldCharType="end"/>
+      </w:r>
+      <w:r>
+        <w:t xml:space="preserve"> - Tabela representativa das reuniões e dos tópicos abordados</w:t>
+      </w:r>
+    </w:p>
+    <w:tbl>
+      <w:tblPr>
+        <w:tblStyle w:val="TabelacomGrelhaClara"/>
+        <w:tblW w:w="0" w:type="auto"/>
+        <w:jc w:val="center"/>
+        <w:tblLook w:val="04A0" w:firstRow="1" w:lastRow="0" w:firstColumn="1" w:lastColumn="0" w:noHBand="0" w:noVBand="1"/>
+      </w:tblPr>
+      <w:tblGrid>
+        <w:gridCol w:w="2195"/>
+        <w:gridCol w:w="2194"/>
+        <w:gridCol w:w="2194"/>
+      </w:tblGrid>
+      <w:tr>
+        <w:trPr>
+          <w:jc w:val="center"/>
+        </w:trPr>
+        <w:tc>
+          <w:tcPr>
+            <w:tcW w:w="2195" w:type="dxa"/>
+          </w:tcPr>
+          <w:p>
+            <w:pPr>
+              <w:ind w:firstLine="0"/>
+            </w:pPr>
+          </w:p>
+        </w:tc>
+        <w:tc>
+          <w:tcPr>
+            <w:tcW w:w="2194" w:type="dxa"/>
+          </w:tcPr>
+          <w:p>
+            <w:pPr>
+              <w:ind w:firstLine="0"/>
+            </w:pPr>
+          </w:p>
+        </w:tc>
+        <w:tc>
+          <w:tcPr>
+            <w:tcW w:w="2194" w:type="dxa"/>
+          </w:tcPr>
+          <w:p>
+            <w:pPr>
+              <w:ind w:firstLine="0"/>
+            </w:pPr>
+          </w:p>
+        </w:tc>
+      </w:tr>
+      <w:tr>
+        <w:trPr>
+          <w:jc w:val="center"/>
+        </w:trPr>
+        <w:tc>
+          <w:tcPr>
+            <w:tcW w:w="2195" w:type="dxa"/>
+          </w:tcPr>
+          <w:p>
+            <w:pPr>
+              <w:ind w:firstLine="0"/>
+            </w:pPr>
+          </w:p>
+        </w:tc>
+        <w:tc>
+          <w:tcPr>
+            <w:tcW w:w="2194" w:type="dxa"/>
+          </w:tcPr>
+          <w:p>
+            <w:pPr>
+              <w:ind w:firstLine="0"/>
+            </w:pPr>
+          </w:p>
+        </w:tc>
+        <w:tc>
+          <w:tcPr>
+            <w:tcW w:w="2194" w:type="dxa"/>
+          </w:tcPr>
+          <w:p>
+            <w:pPr>
+              <w:ind w:firstLine="0"/>
+            </w:pPr>
+          </w:p>
+        </w:tc>
+      </w:tr>
+      <w:tr>
+        <w:trPr>
+          <w:jc w:val="center"/>
+        </w:trPr>
+        <w:tc>
+          <w:tcPr>
+            <w:tcW w:w="2195" w:type="dxa"/>
+          </w:tcPr>
+          <w:p>
+            <w:pPr>
+              <w:ind w:firstLine="0"/>
+            </w:pPr>
+          </w:p>
+        </w:tc>
+        <w:tc>
+          <w:tcPr>
+            <w:tcW w:w="2194" w:type="dxa"/>
+          </w:tcPr>
+          <w:p>
+            <w:pPr>
+              <w:ind w:firstLine="0"/>
+            </w:pPr>
+          </w:p>
+        </w:tc>
+        <w:tc>
+          <w:tcPr>
+            <w:tcW w:w="2194" w:type="dxa"/>
+          </w:tcPr>
+          <w:p>
+            <w:pPr>
+              <w:keepNext/>
+              <w:ind w:firstLine="0"/>
+            </w:pPr>
+          </w:p>
+        </w:tc>
+      </w:tr>
+      <w:tr>
+        <w:trPr>
+          <w:jc w:val="center"/>
+        </w:trPr>
+        <w:tc>
+          <w:tcPr>
+            <w:tcW w:w="2195" w:type="dxa"/>
+          </w:tcPr>
+          <w:p>
+            <w:pPr>
+              <w:ind w:firstLine="0"/>
+            </w:pPr>
+          </w:p>
+        </w:tc>
+        <w:tc>
+          <w:tcPr>
+            <w:tcW w:w="2194" w:type="dxa"/>
+          </w:tcPr>
+          <w:p>
+            <w:pPr>
+              <w:ind w:firstLine="0"/>
+            </w:pPr>
+          </w:p>
+        </w:tc>
+        <w:tc>
+          <w:tcPr>
+            <w:tcW w:w="2194" w:type="dxa"/>
+          </w:tcPr>
+          <w:p>
+            <w:pPr>
+              <w:keepNext/>
+              <w:ind w:firstLine="0"/>
+            </w:pPr>
+          </w:p>
+        </w:tc>
+      </w:tr>
+    </w:tbl>
     <w:p/>
     <w:p>
       <w:pPr>
+        <w:pStyle w:val="Ttulo2"/>
+      </w:pPr>
+      <w:r>
+        <w:t xml:space="preserve"> </w:t>
+      </w:r>
+      <w:bookmarkStart w:id="31" w:name="_Toc162262867"/>
+      <w:r>
+        <w:t>GitHub</w:t>
+      </w:r>
+      <w:bookmarkEnd w:id="31"/>
+    </w:p>
+    <w:p>
+      <w:r>
+        <w:t>O GitHub é uma plataforma online muito utilizada para controlo de versões de projetos. Foi nesta plataforma que guardamos as várias versões do projeto num repositória que ambos os desenvolvedores tinham acesso. Desta forma conseguíamos ter sempre o código atualizado e sincronizado facilitando assim o processo de desenvolvimento</w:t>
+      </w:r>
+      <w:r>
+        <w:t>.</w:t>
+      </w:r>
+    </w:p>
+    <w:p>
+      <w:pPr>
+        <w:spacing w:line="276" w:lineRule="auto"/>
+        <w:ind w:firstLine="0"/>
+        <w:jc w:val="left"/>
+      </w:pPr>
+      <w:r>
+        <w:br w:type="page"/>
+      </w:r>
+    </w:p>
+    <w:p>
+      <w:pPr>
         <w:pStyle w:val="Ttulo1"/>
       </w:pPr>
-      <w:bookmarkStart w:id="28" w:name="_Toc95473526"/>
       <w:r>
         <w:lastRenderedPageBreak/>
-        <w:t>Título</w:t>
-      </w:r>
+        <w:t>Tecnologias Utilizadas</w:t>
+      </w:r>
+    </w:p>
+    <w:p>
+      <w:pPr>
+        <w:pStyle w:val="Ttulo2"/>
+      </w:pPr>
       <w:r>
         <w:t xml:space="preserve"> </w:t>
       </w:r>
-      <w:r>
-        <w:t>do capítulo</w:t>
-      </w:r>
-      <w:bookmarkEnd w:id="28"/>
-    </w:p>
-    <w:p>
-      <w:r>
-        <w:t>Aqui</w:t>
-      </w:r>
-      <w:r>
-        <w:t>,</w:t>
-      </w:r>
+      <w:proofErr w:type="spellStart"/>
+      <w:r>
+        <w:t>Python</w:t>
+      </w:r>
+      <w:proofErr w:type="spellEnd"/>
+    </w:p>
+    <w:p>
+      <w:proofErr w:type="spellStart"/>
+      <w:r>
+        <w:t>Python</w:t>
+      </w:r>
+      <w:proofErr w:type="spellEnd"/>
+      <w:r>
+        <w:t xml:space="preserve"> é uma linguagem de programação de alto nível, reconhecida por sua legibilidade e simplicidade.</w:t>
+      </w:r>
+      <w:r>
+        <w:t xml:space="preserve"> T</w:t>
+      </w:r>
+      <w:r>
+        <w:t xml:space="preserve">ornou-se amplamente utilizada em diversos campos, incluindo inteligência artificial. </w:t>
+      </w:r>
+    </w:p>
+    <w:p>
+      <w:pPr>
+        <w:pStyle w:val="Ttulo2"/>
+      </w:pPr>
       <w:r>
         <w:t xml:space="preserve"> </w:t>
       </w:r>
-      <w:r>
-        <w:t xml:space="preserve">inicia-se o desenvolvimento dos trabalhos e deve indicar-se o </w:t>
-      </w:r>
-      <w:r>
-        <w:t>título</w:t>
-      </w:r>
-      <w:r>
-        <w:t xml:space="preserve"> do capítulo primeiro</w:t>
+      <w:proofErr w:type="spellStart"/>
+      <w:r>
+        <w:t>TensorFlow</w:t>
+      </w:r>
+      <w:proofErr w:type="spellEnd"/>
+    </w:p>
+    <w:p>
+      <w:proofErr w:type="spellStart"/>
+      <w:r>
+        <w:t>TensorFlow</w:t>
+      </w:r>
+      <w:proofErr w:type="spellEnd"/>
+      <w:r>
+        <w:t xml:space="preserve"> é uma biblioteca de software de código aberto desenvolvida pelo Google, utilizada para construir e treinar modelos de </w:t>
+      </w:r>
+      <w:proofErr w:type="spellStart"/>
+      <w:r>
+        <w:t>Machine</w:t>
+      </w:r>
+      <w:proofErr w:type="spellEnd"/>
+      <w:r>
+        <w:t xml:space="preserve"> </w:t>
+      </w:r>
+      <w:proofErr w:type="spellStart"/>
+      <w:r>
+        <w:t>Learning</w:t>
+      </w:r>
+      <w:proofErr w:type="spellEnd"/>
+      <w:r>
+        <w:t xml:space="preserve"> e </w:t>
+      </w:r>
+      <w:proofErr w:type="spellStart"/>
+      <w:r>
+        <w:t>Deep</w:t>
+      </w:r>
+      <w:proofErr w:type="spellEnd"/>
+      <w:r>
+        <w:t xml:space="preserve"> </w:t>
+      </w:r>
+      <w:proofErr w:type="spellStart"/>
+      <w:r>
+        <w:t>Learning</w:t>
+      </w:r>
+      <w:proofErr w:type="spellEnd"/>
+      <w:r>
+        <w:t xml:space="preserve">. É reconhecida </w:t>
+      </w:r>
+      <w:r>
+        <w:t>pela</w:t>
+      </w:r>
+      <w:r>
+        <w:t xml:space="preserve"> flexibilidade e escalabilidade, permitindo a criação de uma variedade de modelos complexos em uma ampla gama de plataformas, desde dispositivos móveis até grandes clusters de servidores.</w:t>
+      </w:r>
+    </w:p>
+    <w:p>
+      <w:pPr>
+        <w:pStyle w:val="Ttulo2"/>
+      </w:pPr>
+      <w:r>
+        <w:t xml:space="preserve"> </w:t>
+      </w:r>
+      <w:proofErr w:type="spellStart"/>
+      <w:r>
+        <w:t>Keras</w:t>
+      </w:r>
+      <w:proofErr w:type="spellEnd"/>
+    </w:p>
+    <w:p>
+      <w:proofErr w:type="spellStart"/>
+      <w:r>
+        <w:t>Keras</w:t>
+      </w:r>
+      <w:proofErr w:type="spellEnd"/>
+      <w:r>
+        <w:t xml:space="preserve"> é uma biblioteca de código aberto em </w:t>
+      </w:r>
+      <w:proofErr w:type="spellStart"/>
+      <w:r>
+        <w:t>Python</w:t>
+      </w:r>
+      <w:proofErr w:type="spellEnd"/>
+      <w:r>
+        <w:t xml:space="preserve">, especialmente dedicada ao </w:t>
+      </w:r>
+      <w:proofErr w:type="spellStart"/>
+      <w:r>
+        <w:t>Deep</w:t>
+      </w:r>
+      <w:proofErr w:type="spellEnd"/>
+      <w:r>
+        <w:t xml:space="preserve"> </w:t>
+      </w:r>
+      <w:proofErr w:type="spellStart"/>
+      <w:r>
+        <w:t>Learning</w:t>
+      </w:r>
+      <w:proofErr w:type="spellEnd"/>
+      <w:r>
+        <w:t xml:space="preserve">. </w:t>
+      </w:r>
+      <w:r>
+        <w:t xml:space="preserve">Destaca-se pela sua interface simplificada, que facilita a criação e treino de redes neurais artificiais. </w:t>
+      </w:r>
+      <w:r>
+        <w:t>É c</w:t>
+      </w:r>
+      <w:r>
+        <w:t xml:space="preserve">ompatível com o </w:t>
+      </w:r>
+      <w:proofErr w:type="spellStart"/>
+      <w:r>
+        <w:t>TensorFlow</w:t>
+      </w:r>
+      <w:proofErr w:type="spellEnd"/>
+      <w:r>
+        <w:t xml:space="preserve"> e</w:t>
+      </w:r>
+      <w:r>
+        <w:t xml:space="preserve"> oferece flexibilidade para desenvolver uma variedade de arquiteturas de rede</w:t>
+      </w:r>
+      <w:r>
+        <w:t>s</w:t>
+      </w:r>
+      <w:r>
+        <w:t xml:space="preserve"> neur</w:t>
+      </w:r>
+      <w:r>
+        <w:t>onais</w:t>
       </w:r>
       <w:r>
         <w:t>.</w:t>
       </w:r>
     </w:p>
     <w:p>
-      <w:r>
-        <w:t>O desenvolvimento do trabalho deve ser adequado à natureza da unidade curricular (dissertação/</w:t>
-      </w:r>
-      <w:r>
-        <w:t xml:space="preserve">trabalho de </w:t>
-      </w:r>
-      <w:r>
-        <w:t>projeto/relatório de estágio) e deve seguir as práticas mais disseminadas na área em causa.</w:t>
-      </w:r>
-    </w:p>
-    <w:p>
-      <w:r>
-        <w:t>Estrutura: pode ter, por exemplo, capítulos, secções e subsecções.</w:t>
-      </w:r>
-    </w:p>
-    <w:p>
-      <w:pPr>
-        <w:ind w:firstLine="0"/>
-      </w:pPr>
-    </w:p>
-    <w:p>
-      <w:r>
-        <w:t>Texto do desenvolvimento.</w:t>
-      </w:r>
-      <w:r>
-        <w:t xml:space="preserve"> Texto do desenvolvimento. Texto do desenvolvimento. Texto do desenvolvimento. Texto do desenvolvimento. Texto do desenvolvimento. Texto do desenvolvimento.</w:t>
-      </w:r>
-    </w:p>
-    <w:p>
-      <w:r>
-        <w:t>Texto do desenvolvimento. Texto do desenvolvimento. Texto do desenvolvimento. Texto do desenvolvimento. Texto do desenvolvimento. Texto do desenvolvimento. Texto do desenvolvimento.</w:t>
-      </w:r>
-    </w:p>
-    <w:p>
-      <w:r>
-        <w:t>De seguida</w:t>
-      </w:r>
-      <w:r>
-        <w:t>,</w:t>
-      </w:r>
-      <w:r>
-        <w:t xml:space="preserve"> apresenta-se um exemplo de como as imagens devem ser colocadas no texto:</w:t>
-      </w:r>
-    </w:p>
-    <w:p>
-      <w:pPr>
-        <w:pStyle w:val="PargrafodaLista"/>
-        <w:numPr>
-          <w:ilvl w:val="0"/>
-          <w:numId w:val="25"/>
-        </w:numPr>
-      </w:pPr>
-      <w:r>
-        <w:t>Centradas</w:t>
-      </w:r>
-      <w:r>
-        <w:t>;</w:t>
-      </w:r>
-    </w:p>
-    <w:p>
-      <w:pPr>
-        <w:pStyle w:val="PargrafodaLista"/>
-        <w:numPr>
-          <w:ilvl w:val="0"/>
-          <w:numId w:val="25"/>
-        </w:numPr>
-      </w:pPr>
-      <w:r>
-        <w:t>Numeradas</w:t>
-      </w:r>
-      <w:r>
-        <w:t>;</w:t>
-      </w:r>
-    </w:p>
-    <w:p>
-      <w:pPr>
-        <w:pStyle w:val="PargrafodaLista"/>
-        <w:numPr>
-          <w:ilvl w:val="0"/>
-          <w:numId w:val="25"/>
-        </w:numPr>
-      </w:pPr>
-      <w:r>
-        <w:t>Referenciadas no texto</w:t>
-      </w:r>
-      <w:r>
-        <w:t>;</w:t>
-      </w:r>
-    </w:p>
-    <w:p>
-      <w:pPr>
-        <w:pStyle w:val="PargrafodaLista"/>
-        <w:numPr>
-          <w:ilvl w:val="0"/>
-          <w:numId w:val="25"/>
-        </w:numPr>
-      </w:pPr>
-      <w:r>
-        <w:t>Sem contornos</w:t>
-      </w:r>
-      <w:r>
-        <w:t>;</w:t>
-      </w:r>
-    </w:p>
-    <w:p>
-      <w:pPr>
-        <w:pStyle w:val="PargrafodaLista"/>
-        <w:numPr>
-          <w:ilvl w:val="0"/>
-          <w:numId w:val="25"/>
-        </w:numPr>
-      </w:pPr>
-      <w:r>
-        <w:t>Eventualmente</w:t>
-      </w:r>
-      <w:r>
-        <w:t>,</w:t>
-      </w:r>
-      <w:r>
-        <w:t xml:space="preserve"> colocar a(s) figura(s) numa tabela para melhorar a formatação</w:t>
-      </w:r>
-      <w:r>
-        <w:t>;</w:t>
-      </w:r>
-    </w:p>
-    <w:p>
-      <w:pPr>
-        <w:pStyle w:val="PargrafodaLista"/>
-        <w:numPr>
-          <w:ilvl w:val="0"/>
-          <w:numId w:val="25"/>
-        </w:numPr>
-      </w:pPr>
-      <w:r>
-        <w:t>Usar sempre o estilo “</w:t>
+      <w:pPr>
+        <w:pStyle w:val="Ttulo1"/>
+      </w:pPr>
+      <w:bookmarkStart w:id="32" w:name="_Toc162262868"/>
+      <w:r>
+        <w:lastRenderedPageBreak/>
+        <w:t>Inteligência Artificial</w:t>
+      </w:r>
+      <w:bookmarkEnd w:id="32"/>
+    </w:p>
+    <w:p>
+      <w:r>
+        <w:t xml:space="preserve">A inteligência artificial (IA) emergiu como um campo de estudo e aplicação que está a revolucionar diversos setores e indústrias, trazendo soluções inovadoras e melhorias significativas em processos e produtos. </w:t>
+      </w:r>
+    </w:p>
+    <w:p>
+      <w:r>
+        <w:t xml:space="preserve">A história da IA remonta a mais de meio século, com raízes nos trabalhos pioneiros de cientistas e investigadores como Alan </w:t>
       </w:r>
       <w:proofErr w:type="spellStart"/>
       <w:r>
-        <w:t>caption</w:t>
+        <w:t>Turing</w:t>
       </w:r>
       <w:proofErr w:type="spellEnd"/>
       <w:r>
-        <w:t>” para o texto das</w:t>
-      </w:r>
-      <w:r>
-        <w:t xml:space="preserve"> legendas;</w:t>
-      </w:r>
-    </w:p>
-    <w:p>
-      <w:pPr>
-        <w:pStyle w:val="PargrafodaLista"/>
-        <w:numPr>
-          <w:ilvl w:val="0"/>
-          <w:numId w:val="25"/>
-        </w:numPr>
-      </w:pPr>
-      <w:r>
-        <w:t>Identificação da figura em “negrito” (o estilo trata desta parte). Texto da legenda não deve estar em negrito.</w:t>
-      </w:r>
-    </w:p>
-    <w:p/>
+        <w:t xml:space="preserve">, John McCarthy e </w:t>
+      </w:r>
+      <w:proofErr w:type="spellStart"/>
+      <w:r>
+        <w:t>Marvin</w:t>
+      </w:r>
+      <w:proofErr w:type="spellEnd"/>
+      <w:r>
+        <w:t xml:space="preserve"> </w:t>
+      </w:r>
+      <w:proofErr w:type="spellStart"/>
+      <w:r>
+        <w:t>Minsky</w:t>
+      </w:r>
+      <w:proofErr w:type="spellEnd"/>
+      <w:r>
+        <w:t>. No entanto, foi apenas nas últimas décadas que os avanços tecnológicos, especialmente no campo do processamento de dados e algoritmos de aprendizagem, impulsionaram a IA para o centro das atenções.</w:t>
+      </w:r>
+    </w:p>
+    <w:p>
+      <w:r>
+        <w:t>Atualmente, a IA está presente numa variedade de aplicações, desde assistentes virtuais em dispositivos móveis até sistemas de diagnóstico médico avançado e veículos autónomos. Empresas de todos os tamanhos e setores estão a explorar formas de aproveitar a IA para melhorar a eficiência operacional, personalizar a experiência do cliente e impulsionar a inovação.</w:t>
+      </w:r>
+    </w:p>
+    <w:p>
+      <w:r>
+        <w:t>Para além disso, a IA está a mudar a forma como os profissionais trabalham, introduzindo novas habilidades e exigindo uma compreensão mais profunda dos dados e algoritmos. À medida que a IA continua a evoluir, surgem questões importantes relacionadas com a ética, transparência, privacidade e segurança dos dados, exigindo uma abordagem cuidadosa e responsável no desenvolvimento e implementação de sistemas de IA.</w:t>
+      </w:r>
+    </w:p>
+    <w:p>
+      <w:r>
+        <w:t>No campo da condução, a inteligência artificial tem desempenhado um papel crucial na evolução dos veículos autónomos. A IA é fundamental para a capacidade desses veículos de perceberem o ambiente ao seu redor, tomar decisões em tempo real e navegar com segurança nas estradas. Sistemas avançados de IA, como redes neurais profundas e algoritmos de visão computacional, permitem que os veículos autónomos reconheçam sinais de trânsito, pedestres, outros veículos e obstáculos, interpretando e reagindo a essas informações de maneira semelhante a um condutor humano. Além disso, a IA também está sendo utilizada para otimizar rotas, prever condições de tráfego e melhorar a eficiência energética dos veículos, contribuindo para uma condução mais segura, eficiente e autónoma. Este é apenas um exemplo do vasto potencial da inteligência artificial para transformar a mobilidade e revolucionar a forma como nos deslocamos.</w:t>
+      </w:r>
+    </w:p>
+    <w:p>
+      <w:pPr>
+        <w:rPr>
+          <w:lang w:val="en-US"/>
+        </w:rPr>
+      </w:pPr>
+      <w:r>
+        <w:rPr>
+          <w:lang w:val="en-US"/>
+        </w:rPr>
+        <w:lastRenderedPageBreak/>
+        <w:t>"Success in creating AI would be the biggest event in human history. Unfortunately, it might also be the last, unless we learn how to avoid the risks." -  Stephen Hawking</w:t>
+      </w:r>
+    </w:p>
     <w:tbl>
       <w:tblPr>
         <w:tblStyle w:val="TabelacomGrelha"/>
@@ -4079,13 +5155,16 @@
           <w:p>
             <w:pPr>
               <w:jc w:val="center"/>
+              <w:rPr>
+                <w:lang w:val="en-US"/>
+              </w:rPr>
             </w:pPr>
+            <w:bookmarkStart w:id="33" w:name="_Hlk161696118"/>
             <w:r>
               <w:rPr>
                 <w:noProof/>
                 <w:lang w:eastAsia="pt-PT"/>
               </w:rPr>
-              <w:lastRenderedPageBreak/>
               <w:drawing>
                 <wp:anchor distT="0" distB="0" distL="114300" distR="114300" simplePos="0" relativeHeight="251612672" behindDoc="0" locked="0" layoutInCell="1" allowOverlap="1" wp14:anchorId="7C540CB5" wp14:editId="3F787FC7">
                   <wp:simplePos x="0" y="0"/>
@@ -4112,7 +5191,7 @@
                           </pic:cNvPicPr>
                         </pic:nvPicPr>
                         <pic:blipFill>
-                          <a:blip r:embed="rId14">
+                          <a:blip r:embed="rId12">
                             <a:extLst>
                               <a:ext uri="{28A0092B-C50C-407E-A947-70E740481C1C}">
                                 <a14:useLocalDpi xmlns:a14="http://schemas.microsoft.com/office/drawing/2010/main" val="0"/>
@@ -4197,7 +5276,7 @@
                                       <w:sz w:val="24"/>
                                     </w:rPr>
                                   </w:pPr>
-                                  <w:bookmarkStart w:id="29" w:name="_Toc92389045"/>
+                                  <w:bookmarkStart w:id="34" w:name="_Toc161697524"/>
                                   <w:r>
                                     <w:t xml:space="preserve">Figura </w:t>
                                   </w:r>
@@ -4273,7 +5352,7 @@
                                     </w:rPr>
                                     <w:t>Texto ilustrativo da figura 1.</w:t>
                                   </w:r>
-                                  <w:bookmarkEnd w:id="29"/>
+                                  <w:bookmarkEnd w:id="34"/>
                                 </w:p>
                               </w:txbxContent>
                             </wps:txbx>
@@ -4312,7 +5391,7 @@
                                 <w:sz w:val="24"/>
                               </w:rPr>
                             </w:pPr>
-                            <w:bookmarkStart w:id="30" w:name="_Toc92389045"/>
+                            <w:bookmarkStart w:id="35" w:name="_Toc161697524"/>
                             <w:r>
                               <w:t xml:space="preserve">Figura </w:t>
                             </w:r>
@@ -4388,7 +5467,7 @@
                               </w:rPr>
                               <w:t>Texto ilustrativo da figura 1.</w:t>
                             </w:r>
-                            <w:bookmarkEnd w:id="30"/>
+                            <w:bookmarkEnd w:id="35"/>
                           </w:p>
                         </w:txbxContent>
                       </v:textbox>
@@ -4401,8 +5480,15 @@
           </w:p>
         </w:tc>
       </w:tr>
+      <w:bookmarkEnd w:id="33"/>
     </w:tbl>
-    <w:p/>
+    <w:p>
+      <w:pPr>
+        <w:rPr>
+          <w:lang w:val="en-US"/>
+        </w:rPr>
+      </w:pPr>
+    </w:p>
     <w:p>
       <w:r>
         <w:t>De seguida apresenta-se a figura 2.</w:t>
@@ -4484,7 +5570,7 @@
                                       <w:sz w:val="24"/>
                                     </w:rPr>
                                   </w:pPr>
-                                  <w:bookmarkStart w:id="30" w:name="_Toc92389046"/>
+                                  <w:bookmarkStart w:id="36" w:name="_Toc161697525"/>
                                   <w:r>
                                     <w:t xml:space="preserve">Figura </w:t>
                                   </w:r>
@@ -4560,7 +5646,7 @@
                                     </w:rPr>
                                     <w:t>Texto ilustrativo da figura 2.</w:t>
                                   </w:r>
-                                  <w:bookmarkEnd w:id="30"/>
+                                  <w:bookmarkEnd w:id="36"/>
                                 </w:p>
                               </w:txbxContent>
                             </wps:txbx>
@@ -4593,7 +5679,7 @@
                                 <w:sz w:val="24"/>
                               </w:rPr>
                             </w:pPr>
-                            <w:bookmarkStart w:id="32" w:name="_Toc92389046"/>
+                            <w:bookmarkStart w:id="37" w:name="_Toc161697525"/>
                             <w:r>
                               <w:t xml:space="preserve">Figura </w:t>
                             </w:r>
@@ -4669,7 +5755,7 @@
                               </w:rPr>
                               <w:t>Texto ilustrativo da figura 2.</w:t>
                             </w:r>
-                            <w:bookmarkEnd w:id="32"/>
+                            <w:bookmarkEnd w:id="37"/>
                           </w:p>
                         </w:txbxContent>
                       </v:textbox>
@@ -4710,7 +5796,7 @@
                           </pic:cNvPicPr>
                         </pic:nvPicPr>
                         <pic:blipFill>
-                          <a:blip r:embed="rId15">
+                          <a:blip r:embed="rId13">
                             <a:extLst>
                               <a:ext uri="{28A0092B-C50C-407E-A947-70E740481C1C}">
                                 <a14:useLocalDpi xmlns:a14="http://schemas.microsoft.com/office/drawing/2010/main" val="0"/>
@@ -4824,7 +5910,7 @@
       <w:pPr>
         <w:pStyle w:val="Legenda"/>
       </w:pPr>
-      <w:bookmarkStart w:id="31" w:name="_Toc92389035"/>
+      <w:bookmarkStart w:id="38" w:name="_Toc92389035"/>
       <w:r>
         <w:t xml:space="preserve">Tabela </w:t>
       </w:r>
@@ -4850,6 +5936,39 @@
         <w:rPr>
           <w:noProof/>
         </w:rPr>
+        <w:t>3</w:t>
+      </w:r>
+      <w:r>
+        <w:rPr>
+          <w:noProof/>
+        </w:rPr>
+        <w:fldChar w:fldCharType="end"/>
+      </w:r>
+      <w:r>
+        <w:t>.</w:t>
+      </w:r>
+      <w:r>
+        <w:rPr>
+          <w:noProof/>
+        </w:rPr>
+        <w:fldChar w:fldCharType="begin"/>
+      </w:r>
+      <w:r>
+        <w:rPr>
+          <w:noProof/>
+        </w:rPr>
+        <w:instrText xml:space="preserve"> SEQ Tabela \* ARABIC \s 1 </w:instrText>
+      </w:r>
+      <w:r>
+        <w:rPr>
+          <w:noProof/>
+        </w:rPr>
+        <w:fldChar w:fldCharType="separate"/>
+      </w:r>
+      <w:r>
+        <w:rPr>
+          <w:noProof/>
+        </w:rPr>
         <w:t>1</w:t>
       </w:r>
       <w:r>
@@ -4859,39 +5978,6 @@
         <w:fldChar w:fldCharType="end"/>
       </w:r>
       <w:r>
-        <w:t>.</w:t>
-      </w:r>
-      <w:r>
-        <w:rPr>
-          <w:noProof/>
-        </w:rPr>
-        <w:fldChar w:fldCharType="begin"/>
-      </w:r>
-      <w:r>
-        <w:rPr>
-          <w:noProof/>
-        </w:rPr>
-        <w:instrText xml:space="preserve"> SEQ Tabela \* ARABIC \s 1 </w:instrText>
-      </w:r>
-      <w:r>
-        <w:rPr>
-          <w:noProof/>
-        </w:rPr>
-        <w:fldChar w:fldCharType="separate"/>
-      </w:r>
-      <w:r>
-        <w:rPr>
-          <w:noProof/>
-        </w:rPr>
-        <w:t>1</w:t>
-      </w:r>
-      <w:r>
-        <w:rPr>
-          <w:noProof/>
-        </w:rPr>
-        <w:fldChar w:fldCharType="end"/>
-      </w:r>
-      <w:r>
         <w:t xml:space="preserve"> </w:t>
       </w:r>
       <w:r>
@@ -4900,7 +5986,7 @@
         </w:rPr>
         <w:t>- Texto ilustrativo da tabela 1.</w:t>
       </w:r>
-      <w:bookmarkEnd w:id="31"/>
+      <w:bookmarkEnd w:id="38"/>
     </w:p>
     <w:tbl>
       <w:tblPr>
@@ -5111,11 +6197,11 @@
       <w:r>
         <w:t xml:space="preserve"> </w:t>
       </w:r>
-      <w:bookmarkStart w:id="32" w:name="_Toc95473527"/>
+      <w:bookmarkStart w:id="39" w:name="_Toc162262869"/>
       <w:r>
         <w:t>Título da secção</w:t>
       </w:r>
-      <w:bookmarkEnd w:id="32"/>
+      <w:bookmarkEnd w:id="39"/>
     </w:p>
     <w:p>
       <w:r>
@@ -5140,11 +6226,11 @@
       <w:pPr>
         <w:pStyle w:val="Ttulo2"/>
       </w:pPr>
-      <w:bookmarkStart w:id="33" w:name="_Toc95473528"/>
+      <w:bookmarkStart w:id="40" w:name="_Toc162262870"/>
       <w:r>
         <w:t>Título da secção</w:t>
       </w:r>
-      <w:bookmarkEnd w:id="33"/>
+      <w:bookmarkEnd w:id="40"/>
     </w:p>
     <w:p>
       <w:r>
@@ -5153,6 +6239,7 @@
     </w:p>
     <w:p>
       <w:r>
+        <w:lastRenderedPageBreak/>
         <w:t>Texto do desenvolvimento. Texto do desenvolvimento. Texto do desenvolvimento. Texto do desenvolvimento. Texto do desenvolvimento. Texto do desenvolvimento. Texto do desenvolvimento.</w:t>
       </w:r>
     </w:p>
@@ -5160,87 +6247,851 @@
       <w:pPr>
         <w:pStyle w:val="Ttulo3"/>
       </w:pPr>
-      <w:bookmarkStart w:id="34" w:name="_Toc95473529"/>
+      <w:bookmarkStart w:id="41" w:name="_Toc162262871"/>
+      <w:r>
+        <w:t>Título da subsecção</w:t>
+      </w:r>
+      <w:bookmarkEnd w:id="41"/>
+    </w:p>
+    <w:p>
+      <w:r>
+        <w:t>Texto do desenvolvimento. Texto do desenvolvimento. Texto do desenvolvimento. Texto do desenvolvimento. Texto do desenvolvimento. Texto do desenvolvimento. Texto do desenvolvimento.</w:t>
+      </w:r>
+    </w:p>
+    <w:p>
+      <w:pPr>
+        <w:pStyle w:val="Ttulo3"/>
+      </w:pPr>
+      <w:bookmarkStart w:id="42" w:name="_Toc162262872"/>
+      <w:r>
+        <w:t>Título</w:t>
+      </w:r>
+      <w:r>
+        <w:t xml:space="preserve"> da subsecção</w:t>
+      </w:r>
+      <w:bookmarkEnd w:id="42"/>
+    </w:p>
+    <w:p>
+      <w:r>
+        <w:t>Texto do desenvolvimento. Texto do desenvolvimento. Texto do desenvolvimento. Texto do desenvolvimento. Texto do desenvolvimento. Texto do desenvolvimento. Texto do desenvolvimento.</w:t>
+      </w:r>
+    </w:p>
+    <w:p>
+      <w:pPr>
+        <w:pStyle w:val="Ttulo3"/>
+      </w:pPr>
+      <w:bookmarkStart w:id="43" w:name="_Toc162262873"/>
+      <w:r>
+        <w:t>Título</w:t>
+      </w:r>
+      <w:r>
+        <w:t xml:space="preserve"> da subsecção</w:t>
+      </w:r>
+      <w:bookmarkEnd w:id="43"/>
+    </w:p>
+    <w:p>
+      <w:r>
+        <w:t>Texto do desenvolvimento. Texto do desenvolvimento. Texto do desenvolvimento. Texto do desenvolvimento. Texto do desenvolvimento. Texto do desenvolvimento. Texto do desenvolvimento.</w:t>
+      </w:r>
+    </w:p>
+    <w:p/>
+    <w:p>
+      <w:pPr>
+        <w:pStyle w:val="Ttulo2"/>
+      </w:pPr>
+      <w:r>
+        <w:t xml:space="preserve"> </w:t>
+      </w:r>
+      <w:bookmarkStart w:id="44" w:name="_Toc162262874"/>
+      <w:r>
+        <w:t>Título da s</w:t>
+      </w:r>
+      <w:r>
+        <w:t>ecção</w:t>
+      </w:r>
+      <w:bookmarkEnd w:id="44"/>
+    </w:p>
+    <w:p>
+      <w:pPr>
+        <w:pStyle w:val="Ttulo1"/>
+      </w:pPr>
+      <w:bookmarkStart w:id="45" w:name="_Toc162262875"/>
       <w:r>
         <w:lastRenderedPageBreak/>
-        <w:t>Título da subsecção</w:t>
-      </w:r>
-      <w:bookmarkEnd w:id="34"/>
-    </w:p>
-    <w:p>
-      <w:r>
-        <w:t>Texto do desenvolvimento. Texto do desenvolvimento. Texto do desenvolvimento. Texto do desenvolvimento. Texto do desenvolvimento. Texto do desenvolvimento. Texto do desenvolvimento.</w:t>
+        <w:t>Rede Neuronal</w:t>
+      </w:r>
+      <w:bookmarkEnd w:id="45"/>
+    </w:p>
+    <w:p>
+      <w:pPr>
+        <w:ind w:firstLine="360"/>
+      </w:pPr>
+      <w:r>
+        <w:t xml:space="preserve">As redes neurais representam uma abordagem poderosa e versátil no campo da inteligência artificial, inspirada no funcionamento do cérebro humano. </w:t>
+      </w:r>
+    </w:p>
+    <w:p>
+      <w:r>
+        <w:t>R</w:t>
+      </w:r>
+      <w:r>
+        <w:t>edes neurais, ou sistemas neurais artificiais, são estruturas computacionais compostas por unidades interconectadas, denominadas neurónios artificiais. Estes neurónios, semelhantes aos neurónios biológicos, recebem inputs, processam-nos através de operações matemáticas e produzem saídas. A interconexão de múltiplos neurónios em camadas forma a arquitetura de uma rede neural.</w:t>
+      </w:r>
+    </w:p>
+    <w:p>
+      <w:r>
+        <w:t>A arquitetura de uma rede neural geralmente inclui uma camada de entrada, uma ou mais camadas ocultas e uma camada de saída. Cada camada contém um conjunto de neurónios interligados, e as conexões entre os neurónios têm pesos que são ajustados durante o treino da rede. Este treino visa minimizar uma função de perda, que quantifica a discrepância entre as previsões da rede e os valores reais, através de algoritmos de otimização</w:t>
+      </w:r>
+      <w:r>
+        <w:t>.</w:t>
+      </w:r>
+    </w:p>
+    <w:p>
+      <w:r>
+        <w:t xml:space="preserve">Existem diversos tipos de redes neurais, cada uma com arquiteturas e aplicações específicas. </w:t>
+      </w:r>
+    </w:p>
+    <w:p>
+      <w:r>
+        <w:t>As redes neurais têm uma vasta gama de aplicações em diversos domínios, incluindo reconhecimento de padrões, processamento de linguagem natural, visão computacional, previsão de séries temporais, entre outros. São utilizadas com sucesso em tarefas como reconhecimento de voz, classificação de imagens, tradução automática e diagnóstico médico.</w:t>
+      </w:r>
+    </w:p>
+    <w:p>
+      <w:r>
+        <w:t xml:space="preserve">Apesar dos avanços significativos, as redes neurais ainda enfrentam desafios como o </w:t>
+      </w:r>
+      <w:proofErr w:type="spellStart"/>
+      <w:r>
+        <w:t>sobreajuste</w:t>
+      </w:r>
+      <w:proofErr w:type="spellEnd"/>
+      <w:r>
+        <w:t xml:space="preserve">, a </w:t>
+      </w:r>
+      <w:proofErr w:type="spellStart"/>
+      <w:r>
+        <w:t>interpretabilidade</w:t>
+      </w:r>
+      <w:proofErr w:type="spellEnd"/>
+      <w:r>
+        <w:t xml:space="preserve"> e a eficiência computacional. No entanto, com o desenvolvimento contínuo de novas arquiteturas e técnicas de treino, as redes neurais estão cada vez mais a tornar-se uma ferramenta poderosa para resolver problemas complexos em diversas áreas.</w:t>
+      </w:r>
+    </w:p>
+    <w:p>
+      <w:pPr>
+        <w:spacing w:line="276" w:lineRule="auto"/>
+        <w:ind w:firstLine="0"/>
+        <w:jc w:val="left"/>
+      </w:pPr>
+      <w:r>
+        <w:br w:type="page"/>
+      </w:r>
+    </w:p>
+    <w:p>
+      <w:pPr>
+        <w:pStyle w:val="Ttulo2"/>
+      </w:pPr>
+      <w:bookmarkStart w:id="46" w:name="_Toc162262876"/>
+      <w:r>
+        <w:lastRenderedPageBreak/>
+        <w:t>Long Short-</w:t>
+      </w:r>
+      <w:proofErr w:type="spellStart"/>
+      <w:r>
+        <w:t>Term</w:t>
+      </w:r>
+      <w:proofErr w:type="spellEnd"/>
+      <w:r>
+        <w:t xml:space="preserve"> </w:t>
+      </w:r>
+      <w:proofErr w:type="spellStart"/>
+      <w:r>
+        <w:t>Memory</w:t>
+      </w:r>
+      <w:bookmarkEnd w:id="46"/>
+      <w:proofErr w:type="spellEnd"/>
+    </w:p>
+    <w:p>
+      <w:r>
+        <w:t>Long Short-</w:t>
+      </w:r>
+      <w:proofErr w:type="spellStart"/>
+      <w:r>
+        <w:t>Term</w:t>
+      </w:r>
+      <w:proofErr w:type="spellEnd"/>
+      <w:r>
+        <w:t xml:space="preserve"> </w:t>
+      </w:r>
+      <w:proofErr w:type="spellStart"/>
+      <w:r>
+        <w:t>Memory</w:t>
+      </w:r>
+      <w:proofErr w:type="spellEnd"/>
+      <w:r>
+        <w:t xml:space="preserve"> é uma versão melhorada da </w:t>
+      </w:r>
+      <w:proofErr w:type="spellStart"/>
+      <w:r>
+        <w:t>recurrent</w:t>
+      </w:r>
+      <w:proofErr w:type="spellEnd"/>
+      <w:r>
+        <w:t xml:space="preserve"> neural network</w:t>
+      </w:r>
+      <w:r>
+        <w:t xml:space="preserve"> (RNN) </w:t>
+      </w:r>
+      <w:r>
+        <w:t xml:space="preserve">projetada por </w:t>
+      </w:r>
+      <w:proofErr w:type="spellStart"/>
+      <w:r>
+        <w:t>Hochreiter</w:t>
+      </w:r>
+      <w:proofErr w:type="spellEnd"/>
+      <w:r>
+        <w:t xml:space="preserve"> &amp; </w:t>
+      </w:r>
+      <w:proofErr w:type="spellStart"/>
+      <w:r>
+        <w:t>Schmidhuber</w:t>
+      </w:r>
+      <w:proofErr w:type="spellEnd"/>
+      <w:r>
+        <w:t>. O LSTM é adequado para tarefas de previsão de sequências e destaca-se na captura de dependências de longo prazo.</w:t>
+      </w:r>
+    </w:p>
+    <w:p>
+      <w:r>
+        <w:t xml:space="preserve">Uma RNN tradicional possui um único estado oculto que é transmitido ao longo do tempo, o que pode dificultar para a rede aprender dependências de longo prazo. As </w:t>
+      </w:r>
+      <w:proofErr w:type="spellStart"/>
+      <w:r>
+        <w:t>LSTMs</w:t>
+      </w:r>
+      <w:proofErr w:type="spellEnd"/>
+      <w:r>
+        <w:t xml:space="preserve"> resolvem esse problema introduzindo uma célula de memória, que é um </w:t>
+      </w:r>
+      <w:proofErr w:type="spellStart"/>
+      <w:r>
+        <w:t>contêiner</w:t>
+      </w:r>
+      <w:proofErr w:type="spellEnd"/>
+      <w:r>
+        <w:t xml:space="preserve"> que pode armazenar informações por um período prolongado. As redes LSTM são capazes de aprender dependências de longo prazo em dados sequenciais, o que as torna adequadas para tarefas como tradução de linguagem, reconhecimento de fala e previsão de séries temporais. As </w:t>
+      </w:r>
+      <w:proofErr w:type="spellStart"/>
+      <w:r>
+        <w:t>LSTMs</w:t>
+      </w:r>
+      <w:proofErr w:type="spellEnd"/>
+      <w:r>
+        <w:t xml:space="preserve"> também podem ser usadas em combinação com outras arquiteturas de rede neural, como Redes Neurais </w:t>
+      </w:r>
+      <w:proofErr w:type="spellStart"/>
+      <w:r>
+        <w:t>Convolucionais</w:t>
+      </w:r>
+      <w:proofErr w:type="spellEnd"/>
+      <w:r>
+        <w:t xml:space="preserve"> (</w:t>
+      </w:r>
+      <w:proofErr w:type="spellStart"/>
+      <w:r>
+        <w:t>CNNs</w:t>
+      </w:r>
+      <w:proofErr w:type="spellEnd"/>
+      <w:r>
+        <w:t>) para análise de imagens e vídeos.</w:t>
+      </w:r>
+    </w:p>
+    <w:tbl>
+      <w:tblPr>
+        <w:tblStyle w:val="TabelacomGrelha"/>
+        <w:tblW w:w="0" w:type="auto"/>
+        <w:tblBorders>
+          <w:top w:val="none" w:sz="0" w:space="0" w:color="auto"/>
+          <w:left w:val="none" w:sz="0" w:space="0" w:color="auto"/>
+          <w:bottom w:val="none" w:sz="0" w:space="0" w:color="auto"/>
+          <w:right w:val="none" w:sz="0" w:space="0" w:color="auto"/>
+          <w:insideH w:val="none" w:sz="0" w:space="0" w:color="auto"/>
+          <w:insideV w:val="none" w:sz="0" w:space="0" w:color="auto"/>
+        </w:tblBorders>
+        <w:tblLook w:val="04A0" w:firstRow="1" w:lastRow="0" w:firstColumn="1" w:lastColumn="0" w:noHBand="0" w:noVBand="1"/>
+      </w:tblPr>
+      <w:tblGrid>
+        <w:gridCol w:w="8787"/>
+      </w:tblGrid>
+      <w:tr>
+        <w:trPr>
+          <w:trHeight w:val="567"/>
+        </w:trPr>
+        <w:tc>
+          <w:tcPr>
+            <w:tcW w:w="10572" w:type="dxa"/>
+            <w:vAlign w:val="center"/>
+          </w:tcPr>
+          <w:p>
+            <w:pPr>
+              <w:jc w:val="center"/>
+              <w:rPr>
+                <w:lang w:val="en-US"/>
+              </w:rPr>
+            </w:pPr>
+            <w:bookmarkStart w:id="47" w:name="_Hlk161697150"/>
+            <w:r>
+              <w:rPr>
+                <w:noProof/>
+              </w:rPr>
+              <w:drawing>
+                <wp:inline distT="0" distB="0" distL="0" distR="0" wp14:anchorId="1A9D2078" wp14:editId="0E0F21B4">
+                  <wp:extent cx="2438400" cy="1409700"/>
+                  <wp:effectExtent l="0" t="0" r="0" b="0"/>
+                  <wp:docPr id="799224647" name="Imagem 1"/>
+                  <wp:cNvGraphicFramePr>
+                    <a:graphicFrameLocks xmlns:a="http://schemas.openxmlformats.org/drawingml/2006/main" noChangeAspect="1"/>
+                  </wp:cNvGraphicFramePr>
+                  <a:graphic xmlns:a="http://schemas.openxmlformats.org/drawingml/2006/main">
+                    <a:graphicData uri="http://schemas.openxmlformats.org/drawingml/2006/picture">
+                      <pic:pic xmlns:pic="http://schemas.openxmlformats.org/drawingml/2006/picture">
+                        <pic:nvPicPr>
+                          <pic:cNvPr id="0" name="Picture 1"/>
+                          <pic:cNvPicPr>
+                            <a:picLocks noChangeAspect="1" noChangeArrowheads="1"/>
+                          </pic:cNvPicPr>
+                        </pic:nvPicPr>
+                        <pic:blipFill>
+                          <a:blip r:embed="rId14" cstate="print">
+                            <a:extLst>
+                              <a:ext uri="{28A0092B-C50C-407E-A947-70E740481C1C}">
+                                <a14:useLocalDpi xmlns:a14="http://schemas.microsoft.com/office/drawing/2010/main" val="0"/>
+                              </a:ext>
+                            </a:extLst>
+                          </a:blip>
+                          <a:srcRect/>
+                          <a:stretch>
+                            <a:fillRect/>
+                          </a:stretch>
+                        </pic:blipFill>
+                        <pic:spPr bwMode="auto">
+                          <a:xfrm>
+                            <a:off x="0" y="0"/>
+                            <a:ext cx="2438400" cy="1409700"/>
+                          </a:xfrm>
+                          <a:prstGeom prst="rect">
+                            <a:avLst/>
+                          </a:prstGeom>
+                          <a:noFill/>
+                          <a:ln>
+                            <a:noFill/>
+                          </a:ln>
+                        </pic:spPr>
+                      </pic:pic>
+                    </a:graphicData>
+                  </a:graphic>
+                </wp:inline>
+              </w:drawing>
+            </w:r>
+            <w:r>
+              <w:rPr>
+                <w:noProof/>
+                <w:lang w:eastAsia="pt-PT"/>
+              </w:rPr>
+              <mc:AlternateContent>
+                <mc:Choice Requires="wps">
+                  <w:drawing>
+                    <wp:anchor distT="0" distB="0" distL="114300" distR="114300" simplePos="0" relativeHeight="251714048" behindDoc="0" locked="0" layoutInCell="1" allowOverlap="1" wp14:anchorId="6DE70232" wp14:editId="524C246F">
+                      <wp:simplePos x="0" y="0"/>
+                      <wp:positionH relativeFrom="column">
+                        <wp:posOffset>-67310</wp:posOffset>
+                      </wp:positionH>
+                      <wp:positionV relativeFrom="paragraph">
+                        <wp:posOffset>1496060</wp:posOffset>
+                      </wp:positionV>
+                      <wp:extent cx="5835650" cy="635"/>
+                      <wp:effectExtent l="0" t="0" r="0" b="8255"/>
+                      <wp:wrapSquare wrapText="bothSides"/>
+                      <wp:docPr id="997703536" name="Text Box 20"/>
+                      <wp:cNvGraphicFramePr/>
+                      <a:graphic xmlns:a="http://schemas.openxmlformats.org/drawingml/2006/main">
+                        <a:graphicData uri="http://schemas.microsoft.com/office/word/2010/wordprocessingShape">
+                          <wps:wsp>
+                            <wps:cNvSpPr txBox="1"/>
+                            <wps:spPr>
+                              <a:xfrm>
+                                <a:off x="0" y="0"/>
+                                <a:ext cx="5835650" cy="635"/>
+                              </a:xfrm>
+                              <a:prstGeom prst="rect">
+                                <a:avLst/>
+                              </a:prstGeom>
+                              <a:solidFill>
+                                <a:prstClr val="white"/>
+                              </a:solidFill>
+                              <a:ln>
+                                <a:noFill/>
+                              </a:ln>
+                              <a:effectLst/>
+                            </wps:spPr>
+                            <wps:txbx>
+                              <w:txbxContent>
+                                <w:p>
+                                  <w:pPr>
+                                    <w:pStyle w:val="Legenda"/>
+                                    <w:rPr>
+                                      <w:noProof/>
+                                      <w:sz w:val="24"/>
+                                    </w:rPr>
+                                  </w:pPr>
+                                  <w:bookmarkStart w:id="48" w:name="_Toc161697526"/>
+                                  <w:r>
+                                    <w:t>Figura 3.</w:t>
+                                  </w:r>
+                                  <w:r>
+                                    <w:rPr>
+                                      <w:noProof/>
+                                    </w:rPr>
+                                    <w:fldChar w:fldCharType="begin"/>
+                                  </w:r>
+                                  <w:r>
+                                    <w:rPr>
+                                      <w:noProof/>
+                                    </w:rPr>
+                                    <w:instrText xml:space="preserve"> SEQ Figura \* ARABIC \s 1 </w:instrText>
+                                  </w:r>
+                                  <w:r>
+                                    <w:rPr>
+                                      <w:noProof/>
+                                    </w:rPr>
+                                    <w:fldChar w:fldCharType="separate"/>
+                                  </w:r>
+                                  <w:r>
+                                    <w:rPr>
+                                      <w:noProof/>
+                                    </w:rPr>
+                                    <w:t>1</w:t>
+                                  </w:r>
+                                  <w:r>
+                                    <w:rPr>
+                                      <w:noProof/>
+                                    </w:rPr>
+                                    <w:fldChar w:fldCharType="end"/>
+                                  </w:r>
+                                  <w:r>
+                                    <w:t xml:space="preserve"> - </w:t>
+                                  </w:r>
+                                  <w:r>
+                                    <w:rPr>
+                                      <w:b w:val="0"/>
+                                    </w:rPr>
+                                    <w:t>Imagem ilustrativa de uma LSTM.</w:t>
+                                  </w:r>
+                                  <w:bookmarkEnd w:id="48"/>
+                                </w:p>
+                              </w:txbxContent>
+                            </wps:txbx>
+                            <wps:bodyPr rot="0" spcFirstLastPara="0" vertOverflow="overflow" horzOverflow="overflow" vert="horz" wrap="square" lIns="0" tIns="0" rIns="0" bIns="0" numCol="1" spcCol="0" rtlCol="0" fromWordArt="0" anchor="t" anchorCtr="0" forceAA="0" compatLnSpc="1">
+                              <a:prstTxWarp prst="textNoShape">
+                                <a:avLst/>
+                              </a:prstTxWarp>
+                              <a:spAutoFit/>
+                            </wps:bodyPr>
+                          </wps:wsp>
+                        </a:graphicData>
+                      </a:graphic>
+                      <wp14:sizeRelH relativeFrom="margin">
+                        <wp14:pctWidth>0</wp14:pctWidth>
+                      </wp14:sizeRelH>
+                      <wp14:sizeRelV relativeFrom="margin">
+                        <wp14:pctHeight>0</wp14:pctHeight>
+                      </wp14:sizeRelV>
+                    </wp:anchor>
+                  </w:drawing>
+                </mc:Choice>
+                <mc:Fallback>
+                  <w:pict>
+                    <v:shape w14:anchorId="6DE70232" id="_x0000_s1028" type="#_x0000_t202" style="position:absolute;left:0;text-align:left;margin-left:-5.3pt;margin-top:117.8pt;width:459.5pt;height:.05pt;z-index:251714048;visibility:visible;mso-wrap-style:square;mso-width-percent:0;mso-height-percent:0;mso-wrap-distance-left:9pt;mso-wrap-distance-top:0;mso-wrap-distance-right:9pt;mso-wrap-distance-bottom:0;mso-position-horizontal:absolute;mso-position-horizontal-relative:text;mso-position-vertical:absolute;mso-position-vertical-relative:text;mso-width-percent:0;mso-height-percent:0;mso-width-relative:margin;mso-height-relative:margin;v-text-anchor:top" o:gfxdata="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" stroked="f">
+                      <v:textbox style="mso-fit-shape-to-text:t" inset="0,0,0,0">
+                        <w:txbxContent>
+                          <w:p>
+                            <w:pPr>
+                              <w:pStyle w:val="Legenda"/>
+                              <w:rPr>
+                                <w:noProof/>
+                                <w:sz w:val="24"/>
+                              </w:rPr>
+                            </w:pPr>
+                            <w:bookmarkStart w:id="49" w:name="_Toc161697526"/>
+                            <w:r>
+                              <w:t>Figura 3.</w:t>
+                            </w:r>
+                            <w:r>
+                              <w:rPr>
+                                <w:noProof/>
+                              </w:rPr>
+                              <w:fldChar w:fldCharType="begin"/>
+                            </w:r>
+                            <w:r>
+                              <w:rPr>
+                                <w:noProof/>
+                              </w:rPr>
+                              <w:instrText xml:space="preserve"> SEQ Figura \* ARABIC \s 1 </w:instrText>
+                            </w:r>
+                            <w:r>
+                              <w:rPr>
+                                <w:noProof/>
+                              </w:rPr>
+                              <w:fldChar w:fldCharType="separate"/>
+                            </w:r>
+                            <w:r>
+                              <w:rPr>
+                                <w:noProof/>
+                              </w:rPr>
+                              <w:t>1</w:t>
+                            </w:r>
+                            <w:r>
+                              <w:rPr>
+                                <w:noProof/>
+                              </w:rPr>
+                              <w:fldChar w:fldCharType="end"/>
+                            </w:r>
+                            <w:r>
+                              <w:t xml:space="preserve"> - </w:t>
+                            </w:r>
+                            <w:r>
+                              <w:rPr>
+                                <w:b w:val="0"/>
+                              </w:rPr>
+                              <w:t>Imagem ilustrativa de uma LSTM.</w:t>
+                            </w:r>
+                            <w:bookmarkEnd w:id="49"/>
+                          </w:p>
+                        </w:txbxContent>
+                      </v:textbox>
+                      <w10:wrap type="square"/>
+                    </v:shape>
+                  </w:pict>
+                </mc:Fallback>
+              </mc:AlternateContent>
+            </w:r>
+          </w:p>
+        </w:tc>
+      </w:tr>
+      <w:bookmarkEnd w:id="47"/>
+    </w:tbl>
+    <w:p/>
+    <w:p>
+      <w:pPr>
+        <w:pStyle w:val="Ttulo2"/>
+      </w:pPr>
+      <w:r>
+        <w:t xml:space="preserve"> </w:t>
+      </w:r>
+      <w:bookmarkStart w:id="50" w:name="_Toc162262877"/>
+      <w:r>
+        <w:t>Arquitetura de uma LSTM: Estrutura e Funcionamento</w:t>
+      </w:r>
+      <w:bookmarkEnd w:id="50"/>
+    </w:p>
+    <w:p>
+      <w:r>
+        <w:t xml:space="preserve">Uma </w:t>
+      </w:r>
+      <w:r>
+        <w:t>LSTM é composta por uma série de células de memória, que são blocos responsáveis por armazenar e processar informações ao longo do tempo. Cada célula LSTM contem três Gates: Input Gate, Forget Gate, Output Gate.</w:t>
       </w:r>
     </w:p>
     <w:p>
       <w:pPr>
         <w:pStyle w:val="Ttulo3"/>
       </w:pPr>
-      <w:bookmarkStart w:id="35" w:name="_Toc95473530"/>
-      <w:r>
-        <w:t>Título</w:t>
-      </w:r>
-      <w:r>
-        <w:t xml:space="preserve"> da subsecção</w:t>
-      </w:r>
-      <w:bookmarkEnd w:id="35"/>
-    </w:p>
-    <w:p>
-      <w:r>
-        <w:t>Texto do desenvolvimento. Texto do desenvolvimento. Texto do desenvolvimento. Texto do desenvolvimento. Texto do desenvolvimento. Texto do desenvolvimento. Texto do desenvolvimento.</w:t>
-      </w:r>
-    </w:p>
+      <w:bookmarkStart w:id="51" w:name="_Toc162262878"/>
+      <w:r>
+        <w:t>Forget Gate</w:t>
+      </w:r>
+      <w:bookmarkEnd w:id="51"/>
+    </w:p>
+    <w:p>
+      <w:r>
+        <w:t xml:space="preserve">A informação que já não é útil no estado da célula é removida com a porta de esquecimento. Dois inputs, </w:t>
+      </w:r>
+      <w:proofErr w:type="spellStart"/>
+      <w:r>
+        <w:t>x_t</w:t>
+      </w:r>
+      <w:proofErr w:type="spellEnd"/>
+      <w:r>
+        <w:t xml:space="preserve"> (entrada no tempo específico) e h_t-1 (saída da célula anterior), são alimentados na porta e multiplicados por matrizes de pesos, seguido pela adição de um </w:t>
+      </w:r>
+      <w:r>
+        <w:t>“</w:t>
+      </w:r>
+      <w:proofErr w:type="spellStart"/>
+      <w:r>
+        <w:t>bias</w:t>
+      </w:r>
+      <w:proofErr w:type="spellEnd"/>
+      <w:r>
+        <w:t>”</w:t>
+      </w:r>
+      <w:r>
+        <w:t xml:space="preserve">. O resultado é passado por uma função de ativação que fornece uma saída binária. </w:t>
+      </w:r>
+    </w:p>
+    <w:p>
+      <w:r>
+        <w:lastRenderedPageBreak/>
+        <w:t xml:space="preserve">Se, para um determinado estado da célula, a saída for 0, a informação é esquecida e, para saída 1, a informação é retida para uso futuro. </w:t>
+      </w:r>
+    </w:p>
+    <w:tbl>
+      <w:tblPr>
+        <w:tblStyle w:val="TabelacomGrelha"/>
+        <w:tblW w:w="0" w:type="auto"/>
+        <w:tblBorders>
+          <w:top w:val="none" w:sz="0" w:space="0" w:color="auto"/>
+          <w:left w:val="none" w:sz="0" w:space="0" w:color="auto"/>
+          <w:bottom w:val="none" w:sz="0" w:space="0" w:color="auto"/>
+          <w:right w:val="none" w:sz="0" w:space="0" w:color="auto"/>
+          <w:insideH w:val="none" w:sz="0" w:space="0" w:color="auto"/>
+          <w:insideV w:val="none" w:sz="0" w:space="0" w:color="auto"/>
+        </w:tblBorders>
+        <w:tblLook w:val="04A0" w:firstRow="1" w:lastRow="0" w:firstColumn="1" w:lastColumn="0" w:noHBand="0" w:noVBand="1"/>
+      </w:tblPr>
+      <w:tblGrid>
+        <w:gridCol w:w="8787"/>
+      </w:tblGrid>
+      <w:tr>
+        <w:trPr>
+          <w:trHeight w:val="567"/>
+        </w:trPr>
+        <w:tc>
+          <w:tcPr>
+            <w:tcW w:w="10572" w:type="dxa"/>
+            <w:vAlign w:val="center"/>
+          </w:tcPr>
+          <w:p>
+            <w:pPr>
+              <w:jc w:val="center"/>
+              <w:rPr>
+                <w:lang w:val="en-US"/>
+              </w:rPr>
+            </w:pPr>
+            <w:r>
+              <w:rPr>
+                <w:noProof/>
+                <w:lang w:eastAsia="pt-PT"/>
+              </w:rPr>
+              <mc:AlternateContent>
+                <mc:Choice Requires="wps">
+                  <w:drawing>
+                    <wp:anchor distT="0" distB="0" distL="114300" distR="114300" simplePos="0" relativeHeight="251716096" behindDoc="0" locked="0" layoutInCell="1" allowOverlap="1" wp14:anchorId="0C3AE938" wp14:editId="36380102">
+                      <wp:simplePos x="0" y="0"/>
+                      <wp:positionH relativeFrom="column">
+                        <wp:posOffset>-59055</wp:posOffset>
+                      </wp:positionH>
+                      <wp:positionV relativeFrom="paragraph">
+                        <wp:posOffset>1491615</wp:posOffset>
+                      </wp:positionV>
+                      <wp:extent cx="5835650" cy="635"/>
+                      <wp:effectExtent l="0" t="0" r="0" b="8255"/>
+                      <wp:wrapSquare wrapText="bothSides"/>
+                      <wp:docPr id="929242546" name="Text Box 20"/>
+                      <wp:cNvGraphicFramePr/>
+                      <a:graphic xmlns:a="http://schemas.openxmlformats.org/drawingml/2006/main">
+                        <a:graphicData uri="http://schemas.microsoft.com/office/word/2010/wordprocessingShape">
+                          <wps:wsp>
+                            <wps:cNvSpPr txBox="1"/>
+                            <wps:spPr>
+                              <a:xfrm>
+                                <a:off x="0" y="0"/>
+                                <a:ext cx="5835650" cy="635"/>
+                              </a:xfrm>
+                              <a:prstGeom prst="rect">
+                                <a:avLst/>
+                              </a:prstGeom>
+                              <a:solidFill>
+                                <a:prstClr val="white"/>
+                              </a:solidFill>
+                              <a:ln>
+                                <a:noFill/>
+                              </a:ln>
+                              <a:effectLst/>
+                            </wps:spPr>
+                            <wps:txbx>
+                              <w:txbxContent>
+                                <w:p>
+                                  <w:pPr>
+                                    <w:pStyle w:val="Legenda"/>
+                                    <w:rPr>
+                                      <w:noProof/>
+                                      <w:sz w:val="24"/>
+                                    </w:rPr>
+                                  </w:pPr>
+                                  <w:r>
+                                    <w:t>Figura 3.</w:t>
+                                  </w:r>
+                                  <w:r>
+                                    <w:rPr>
+                                      <w:noProof/>
+                                    </w:rPr>
+                                    <w:t>2</w:t>
+                                  </w:r>
+                                  <w:r>
+                                    <w:t xml:space="preserve"> -</w:t>
+                                  </w:r>
+                                  <w:r>
+                                    <w:t xml:space="preserve"> </w:t>
+                                  </w:r>
+                                  <w:r>
+                                    <w:rPr>
+                                      <w:b w:val="0"/>
+                                    </w:rPr>
+                                    <w:t>Imagem ilustrativa da Forget Gate.</w:t>
+                                  </w:r>
+                                </w:p>
+                              </w:txbxContent>
+                            </wps:txbx>
+                            <wps:bodyPr rot="0" spcFirstLastPara="0" vertOverflow="overflow" horzOverflow="overflow" vert="horz" wrap="square" lIns="0" tIns="0" rIns="0" bIns="0" numCol="1" spcCol="0" rtlCol="0" fromWordArt="0" anchor="t" anchorCtr="0" forceAA="0" compatLnSpc="1">
+                              <a:prstTxWarp prst="textNoShape">
+                                <a:avLst/>
+                              </a:prstTxWarp>
+                              <a:spAutoFit/>
+                            </wps:bodyPr>
+                          </wps:wsp>
+                        </a:graphicData>
+                      </a:graphic>
+                      <wp14:sizeRelH relativeFrom="margin">
+                        <wp14:pctWidth>0</wp14:pctWidth>
+                      </wp14:sizeRelH>
+                      <wp14:sizeRelV relativeFrom="margin">
+                        <wp14:pctHeight>0</wp14:pctHeight>
+                      </wp14:sizeRelV>
+                    </wp:anchor>
+                  </w:drawing>
+                </mc:Choice>
+                <mc:Fallback>
+                  <w:pict>
+                    <v:shape w14:anchorId="0C3AE938" id="_x0000_s1029" type="#_x0000_t202" style="position:absolute;left:0;text-align:left;margin-left:-4.65pt;margin-top:117.45pt;width:459.5pt;height:.05pt;z-index:251716096;visibility:visible;mso-wrap-style:square;mso-width-percent:0;mso-height-percent:0;mso-wrap-distance-left:9pt;mso-wrap-distance-top:0;mso-wrap-distance-right:9pt;mso-wrap-distance-bottom:0;mso-position-horizontal:absolute;mso-position-horizontal-relative:text;mso-position-vertical:absolute;mso-position-vertical-relative:text;mso-width-percent:0;mso-height-percent:0;mso-width-relative:margin;mso-height-relative:margin;v-text-anchor:top" o:gfxdata="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" stroked="f">
+                      <v:textbox style="mso-fit-shape-to-text:t" inset="0,0,0,0">
+                        <w:txbxContent>
+                          <w:p>
+                            <w:pPr>
+                              <w:pStyle w:val="Legenda"/>
+                              <w:rPr>
+                                <w:noProof/>
+                                <w:sz w:val="24"/>
+                              </w:rPr>
+                            </w:pPr>
+                            <w:r>
+                              <w:t>Figura 3.</w:t>
+                            </w:r>
+                            <w:r>
+                              <w:rPr>
+                                <w:noProof/>
+                              </w:rPr>
+                              <w:t>2</w:t>
+                            </w:r>
+                            <w:r>
+                              <w:t xml:space="preserve"> -</w:t>
+                            </w:r>
+                            <w:r>
+                              <w:t xml:space="preserve"> </w:t>
+                            </w:r>
+                            <w:r>
+                              <w:rPr>
+                                <w:b w:val="0"/>
+                              </w:rPr>
+                              <w:t>Imagem ilustrativa da Forget Gate.</w:t>
+                            </w:r>
+                          </w:p>
+                        </w:txbxContent>
+                      </v:textbox>
+                      <w10:wrap type="square"/>
+                    </v:shape>
+                  </w:pict>
+                </mc:Fallback>
+              </mc:AlternateContent>
+            </w:r>
+            <w:r>
+              <w:rPr>
+                <w:noProof/>
+              </w:rPr>
+              <w:drawing>
+                <wp:inline distT="0" distB="0" distL="0" distR="0" wp14:anchorId="5210D2BA" wp14:editId="516AECE6">
+                  <wp:extent cx="870185" cy="1409700"/>
+                  <wp:effectExtent l="0" t="0" r="6350" b="0"/>
+                  <wp:docPr id="914585028" name="Imagem 1"/>
+                  <wp:cNvGraphicFramePr>
+                    <a:graphicFrameLocks xmlns:a="http://schemas.openxmlformats.org/drawingml/2006/main" noChangeAspect="1"/>
+                  </wp:cNvGraphicFramePr>
+                  <a:graphic xmlns:a="http://schemas.openxmlformats.org/drawingml/2006/main">
+                    <a:graphicData uri="http://schemas.openxmlformats.org/drawingml/2006/picture">
+                      <pic:pic xmlns:pic="http://schemas.openxmlformats.org/drawingml/2006/picture">
+                        <pic:nvPicPr>
+                          <pic:cNvPr id="914585028" name="Imagem 1"/>
+                          <pic:cNvPicPr>
+                            <a:picLocks noChangeAspect="1" noChangeArrowheads="1"/>
+                          </pic:cNvPicPr>
+                        </pic:nvPicPr>
+                        <pic:blipFill>
+                          <a:blip r:embed="rId15" cstate="print">
+                            <a:extLst>
+                              <a:ext uri="{28A0092B-C50C-407E-A947-70E740481C1C}">
+                                <a14:useLocalDpi xmlns:a14="http://schemas.microsoft.com/office/drawing/2010/main" val="0"/>
+                              </a:ext>
+                            </a:extLst>
+                          </a:blip>
+                          <a:stretch>
+                            <a:fillRect/>
+                          </a:stretch>
+                        </pic:blipFill>
+                        <pic:spPr bwMode="auto">
+                          <a:xfrm>
+                            <a:off x="0" y="0"/>
+                            <a:ext cx="870185" cy="1409700"/>
+                          </a:xfrm>
+                          <a:prstGeom prst="rect">
+                            <a:avLst/>
+                          </a:prstGeom>
+                          <a:noFill/>
+                          <a:ln>
+                            <a:noFill/>
+                          </a:ln>
+                        </pic:spPr>
+                      </pic:pic>
+                    </a:graphicData>
+                  </a:graphic>
+                </wp:inline>
+              </w:drawing>
+            </w:r>
+          </w:p>
+        </w:tc>
+      </w:tr>
+    </w:tbl>
     <w:p>
       <w:pPr>
         <w:pStyle w:val="Ttulo3"/>
       </w:pPr>
-      <w:bookmarkStart w:id="36" w:name="_Toc95473531"/>
-      <w:r>
-        <w:t>Título</w:t>
-      </w:r>
-      <w:r>
-        <w:t xml:space="preserve"> da subsecção</w:t>
-      </w:r>
-      <w:bookmarkEnd w:id="36"/>
-    </w:p>
-    <w:p>
-      <w:r>
-        <w:t>Texto do desenvolvimento. Texto do desenvolvimento. Texto do desenvolvimento. Texto do desenvolvimento. Texto do desenvolvimento. Texto do desenvolvimento. Texto do desenvolvimento.</w:t>
-      </w:r>
+      <w:bookmarkStart w:id="52" w:name="_Toc162262879"/>
+      <w:r>
+        <w:t>Input Gate</w:t>
+      </w:r>
+      <w:bookmarkEnd w:id="52"/>
     </w:p>
     <w:p/>
-    <w:p>
-      <w:pPr>
-        <w:pStyle w:val="Ttulo2"/>
-      </w:pPr>
-      <w:r>
-        <w:t xml:space="preserve"> </w:t>
-      </w:r>
-      <w:bookmarkStart w:id="37" w:name="_Toc95473532"/>
-      <w:r>
-        <w:t>Título da s</w:t>
-      </w:r>
-      <w:r>
-        <w:t>ecção</w:t>
-      </w:r>
-      <w:bookmarkEnd w:id="37"/>
-    </w:p>
+    <w:p/>
+    <w:p/>
+    <w:p/>
+    <w:p/>
+    <w:p/>
     <w:p>
       <w:pPr>
         <w:pStyle w:val="Ttulo1"/>
       </w:pPr>
-      <w:bookmarkStart w:id="38" w:name="_Toc95473533"/>
-      <w:r>
-        <w:lastRenderedPageBreak/>
-        <w:t>Título do capítulo</w:t>
-      </w:r>
-      <w:bookmarkEnd w:id="38"/>
-    </w:p>
-    <w:p>
-      <w:pPr>
-        <w:pStyle w:val="Ttulo1"/>
-      </w:pPr>
-      <w:bookmarkStart w:id="39" w:name="_Toc95473534"/>
+      <w:bookmarkStart w:id="53" w:name="_Toc162262880"/>
       <w:r>
         <w:lastRenderedPageBreak/>
         <w:t>Conclusões</w:t>
@@ -5251,7 +7102,7 @@
       <w:r>
         <w:t>ou Conclusão</w:t>
       </w:r>
-      <w:bookmarkEnd w:id="39"/>
+      <w:bookmarkEnd w:id="53"/>
     </w:p>
     <w:p>
       <w:r>
@@ -5354,21 +7205,21 @@
         </w:numPr>
         <w:ind w:left="360" w:hanging="360"/>
       </w:pPr>
-      <w:bookmarkStart w:id="40" w:name="_Toc357152326"/>
-      <w:bookmarkStart w:id="41" w:name="_Toc357154532"/>
-      <w:bookmarkStart w:id="42" w:name="_Toc530601452"/>
-      <w:bookmarkStart w:id="43" w:name="_Toc95473535"/>
+      <w:bookmarkStart w:id="54" w:name="_Toc357152326"/>
+      <w:bookmarkStart w:id="55" w:name="_Toc357154532"/>
+      <w:bookmarkStart w:id="56" w:name="_Toc530601452"/>
+      <w:bookmarkStart w:id="57" w:name="_Toc162262881"/>
       <w:r>
         <w:lastRenderedPageBreak/>
         <w:t>Bibliografia</w:t>
       </w:r>
-      <w:bookmarkEnd w:id="40"/>
-      <w:bookmarkEnd w:id="41"/>
-      <w:bookmarkEnd w:id="42"/>
+      <w:bookmarkEnd w:id="54"/>
+      <w:bookmarkEnd w:id="55"/>
+      <w:bookmarkEnd w:id="56"/>
       <w:r>
         <w:t xml:space="preserve"> ou Referências Bibliográficas</w:t>
       </w:r>
-      <w:bookmarkEnd w:id="43"/>
+      <w:bookmarkEnd w:id="57"/>
     </w:p>
     <w:p>
       <w:r>
@@ -5474,18 +7325,18 @@
         </w:numPr>
         <w:ind w:left="360" w:hanging="360"/>
       </w:pPr>
-      <w:bookmarkStart w:id="44" w:name="_Toc357152327"/>
-      <w:bookmarkStart w:id="45" w:name="_Toc357154533"/>
-      <w:bookmarkStart w:id="46" w:name="_Toc530601453"/>
-      <w:bookmarkStart w:id="47" w:name="_Toc95473536"/>
+      <w:bookmarkStart w:id="58" w:name="_Toc357152327"/>
+      <w:bookmarkStart w:id="59" w:name="_Toc357154533"/>
+      <w:bookmarkStart w:id="60" w:name="_Toc530601453"/>
+      <w:bookmarkStart w:id="61" w:name="_Toc162262882"/>
       <w:r>
         <w:lastRenderedPageBreak/>
         <w:t>Anexos</w:t>
       </w:r>
-      <w:bookmarkEnd w:id="44"/>
-      <w:bookmarkEnd w:id="45"/>
-      <w:bookmarkEnd w:id="46"/>
-      <w:bookmarkEnd w:id="47"/>
+      <w:bookmarkEnd w:id="58"/>
+      <w:bookmarkEnd w:id="59"/>
+      <w:bookmarkEnd w:id="60"/>
+      <w:bookmarkEnd w:id="61"/>
     </w:p>
     <w:p>
       <w:r>
@@ -5524,18 +7375,18 @@
         </w:numPr>
         <w:ind w:left="360" w:hanging="360"/>
       </w:pPr>
-      <w:bookmarkStart w:id="48" w:name="_Toc357152328"/>
-      <w:bookmarkStart w:id="49" w:name="_Toc357154534"/>
-      <w:bookmarkStart w:id="50" w:name="_Toc530601454"/>
-      <w:bookmarkStart w:id="51" w:name="_Toc95473537"/>
+      <w:bookmarkStart w:id="62" w:name="_Toc357152328"/>
+      <w:bookmarkStart w:id="63" w:name="_Toc357154534"/>
+      <w:bookmarkStart w:id="64" w:name="_Toc530601454"/>
+      <w:bookmarkStart w:id="65" w:name="_Toc162262883"/>
       <w:r>
         <w:lastRenderedPageBreak/>
         <w:t>Glossário</w:t>
       </w:r>
-      <w:bookmarkEnd w:id="48"/>
-      <w:bookmarkEnd w:id="49"/>
-      <w:bookmarkEnd w:id="50"/>
-      <w:bookmarkEnd w:id="51"/>
+      <w:bookmarkEnd w:id="62"/>
+      <w:bookmarkEnd w:id="63"/>
+      <w:bookmarkEnd w:id="64"/>
+      <w:bookmarkEnd w:id="65"/>
       <w:r>
         <w:t xml:space="preserve"> </w:t>
       </w:r>
@@ -9219,7 +11070,7 @@
   <w:style w:type="paragraph" w:default="1" w:styleId="Normal">
     <w:name w:val="Normal"/>
     <w:qFormat/>
-    <w:rsid w:val="00B01BD4"/>
+    <w:rsid w:val="00764F16"/>
     <w:pPr>
       <w:spacing w:line="360" w:lineRule="auto"/>
       <w:ind w:firstLine="397"/>

</xml_diff>